<commit_message>
se agrega analisis de métricas
</commit_message>
<xml_diff>
--- a/DocumentationArchives/Obligatorio 1 Diseño 2.docx
+++ b/DocumentationArchives/Obligatorio 1 Diseño 2.docx
@@ -1719,26 +1719,10 @@
           <w:szCs w:val="24"/>
         </w:rPr>
         <w:drawing>
-          <wp:anchor distT="0" distB="0" distL="114300" distR="114300" simplePos="0" relativeHeight="251663360" behindDoc="1" locked="0" layoutInCell="1" allowOverlap="1" wp14:anchorId="3CAA0D2F" wp14:editId="62C896DE">
-            <wp:simplePos x="0" y="0"/>
-            <wp:positionH relativeFrom="margin">
-              <wp:posOffset>0</wp:posOffset>
-            </wp:positionH>
-            <wp:positionV relativeFrom="paragraph">
-              <wp:posOffset>276225</wp:posOffset>
-            </wp:positionV>
-            <wp:extent cx="5900372" cy="3242290"/>
-            <wp:effectExtent l="0" t="0" r="5715" b="0"/>
-            <wp:wrapTight wrapText="bothSides">
-              <wp:wrapPolygon edited="0">
-                <wp:start x="0" y="0"/>
-                <wp:lineTo x="0" y="21452"/>
-                <wp:lineTo x="21551" y="21452"/>
-                <wp:lineTo x="21551" y="0"/>
-                <wp:lineTo x="0" y="0"/>
-              </wp:wrapPolygon>
-            </wp:wrapTight>
-            <wp:docPr id="2" name="Picture 2"/>
+          <wp:inline distT="0" distB="0" distL="0" distR="0">
+            <wp:extent cx="5398770" cy="2620010"/>
+            <wp:effectExtent l="0" t="0" r="0" b="8890"/>
+            <wp:docPr id="26" name="Picture 26"/>
             <wp:cNvGraphicFramePr>
               <a:graphicFrameLocks xmlns:a="http://schemas.openxmlformats.org/drawingml/2006/main" noChangeAspect="1"/>
             </wp:cNvGraphicFramePr>
@@ -1746,34 +1730,41 @@
               <a:graphicData uri="http://schemas.openxmlformats.org/drawingml/2006/picture">
                 <pic:pic xmlns:pic="http://schemas.openxmlformats.org/drawingml/2006/picture">
                   <pic:nvPicPr>
-                    <pic:cNvPr id="1" name=""/>
-                    <pic:cNvPicPr/>
+                    <pic:cNvPr id="0" name="Picture 11"/>
+                    <pic:cNvPicPr>
+                      <a:picLocks noChangeAspect="1" noChangeArrowheads="1"/>
+                    </pic:cNvPicPr>
                   </pic:nvPicPr>
                   <pic:blipFill>
-                    <a:blip r:embed="rId8">
+                    <a:blip r:embed="rId8" cstate="print">
                       <a:extLst>
                         <a:ext uri="{28A0092B-C50C-407E-A947-70E740481C1C}">
                           <a14:useLocalDpi xmlns:a14="http://schemas.microsoft.com/office/drawing/2010/main" val="0"/>
                         </a:ext>
                       </a:extLst>
                     </a:blip>
+                    <a:srcRect/>
                     <a:stretch>
                       <a:fillRect/>
                     </a:stretch>
                   </pic:blipFill>
-                  <pic:spPr>
+                  <pic:spPr bwMode="auto">
                     <a:xfrm>
                       <a:off x="0" y="0"/>
-                      <a:ext cx="5900372" cy="3242290"/>
+                      <a:ext cx="5398770" cy="2620010"/>
                     </a:xfrm>
                     <a:prstGeom prst="rect">
                       <a:avLst/>
                     </a:prstGeom>
+                    <a:noFill/>
+                    <a:ln>
+                      <a:noFill/>
+                    </a:ln>
                   </pic:spPr>
                 </pic:pic>
               </a:graphicData>
             </a:graphic>
-          </wp:anchor>
+          </wp:inline>
         </w:drawing>
       </w:r>
     </w:p>
@@ -1897,10 +1888,10 @@
           <wp:anchor distT="0" distB="0" distL="114300" distR="114300" simplePos="0" relativeHeight="251661312" behindDoc="1" locked="0" layoutInCell="1" allowOverlap="1" wp14:anchorId="1DA094F7" wp14:editId="347F803A">
             <wp:simplePos x="0" y="0"/>
             <wp:positionH relativeFrom="margin">
-              <wp:posOffset>-581660</wp:posOffset>
+              <wp:posOffset>-722776</wp:posOffset>
             </wp:positionH>
             <wp:positionV relativeFrom="paragraph">
-              <wp:posOffset>965200</wp:posOffset>
+              <wp:posOffset>976923</wp:posOffset>
             </wp:positionV>
             <wp:extent cx="6943761" cy="6221662"/>
             <wp:effectExtent l="0" t="0" r="0" b="0"/>
@@ -6713,8 +6704,6 @@
       <w:r>
         <w:t xml:space="preserve">En primer </w:t>
       </w:r>
-      <w:bookmarkStart w:id="9" w:name="_GoBack"/>
-      <w:bookmarkEnd w:id="9"/>
       <w:r>
         <w:t>lugar,</w:t>
       </w:r>
@@ -7214,17 +7203,72 @@
         <w:autoSpaceDN w:val="0"/>
         <w:adjustRightInd w:val="0"/>
         <w:spacing w:after="0" w:line="240" w:lineRule="auto"/>
-      </w:pPr>
-      <w:r>
+        <w:rPr>
+          <w:sz w:val="16"/>
+          <w:szCs w:val="16"/>
+        </w:rPr>
+      </w:pPr>
+      <w:r>
+        <w:rPr>
+          <w:sz w:val="16"/>
+          <w:szCs w:val="16"/>
+        </w:rPr>
         <w:t>Diagrama de la implementación de la solución. En ese caso se implementaron 3 importadores distintos y todos deben cumplir con la interfaz establecida por “</w:t>
       </w:r>
       <w:proofErr w:type="spellStart"/>
       <w:r>
+        <w:rPr>
+          <w:sz w:val="16"/>
+          <w:szCs w:val="16"/>
+        </w:rPr>
         <w:t>IFormatImportation</w:t>
       </w:r>
       <w:proofErr w:type="spellEnd"/>
       <w:r>
+        <w:rPr>
+          <w:sz w:val="16"/>
+          <w:szCs w:val="16"/>
+        </w:rPr>
         <w:t>”. Luego el cliente podrá escoger que importación realizar en tiempo de ejecución.</w:t>
+      </w:r>
+      <w:r>
+        <w:rPr>
+          <w:sz w:val="16"/>
+          <w:szCs w:val="16"/>
+        </w:rPr>
+        <w:t xml:space="preserve"> La imagen es una representación de lo realizado en el código. En el código se implementó el </w:t>
+      </w:r>
+      <w:proofErr w:type="spellStart"/>
+      <w:r>
+        <w:rPr>
+          <w:sz w:val="16"/>
+          <w:szCs w:val="16"/>
+        </w:rPr>
+        <w:t>xml</w:t>
+      </w:r>
+      <w:proofErr w:type="spellEnd"/>
+      <w:r>
+        <w:rPr>
+          <w:sz w:val="16"/>
+          <w:szCs w:val="16"/>
+        </w:rPr>
+        <w:t xml:space="preserve"> y </w:t>
+      </w:r>
+      <w:proofErr w:type="spellStart"/>
+      <w:r>
+        <w:rPr>
+          <w:sz w:val="16"/>
+          <w:szCs w:val="16"/>
+        </w:rPr>
+        <w:t>json</w:t>
+      </w:r>
+      <w:proofErr w:type="spellEnd"/>
+      <w:r>
+        <w:rPr>
+          <w:sz w:val="16"/>
+          <w:szCs w:val="16"/>
+        </w:rPr>
+        <w:t>, escritos en idioma inglés.</w:t>
       </w:r>
     </w:p>
     <w:p>
@@ -7236,454 +7280,71 @@
       </w:pPr>
     </w:p>
     <w:p>
-      <w:r>
-        <w:t xml:space="preserve"> </w:t>
-      </w:r>
-      <w:r>
+      <w:pPr>
+        <w:rPr>
+          <w:rStyle w:val="Heading1Char"/>
+        </w:rPr>
+      </w:pPr>
+      <w:r>
+        <w:rPr>
+          <w:rStyle w:val="Heading1Char"/>
+        </w:rPr>
         <w:br w:type="page"/>
       </w:r>
     </w:p>
     <w:p>
       <w:pPr>
-        <w:pStyle w:val="Heading1"/>
-        <w:rPr>
-          <w:rFonts w:ascii="Arial" w:hAnsi="Arial" w:cs="Arial"/>
-          <w:sz w:val="24"/>
-          <w:szCs w:val="24"/>
-        </w:rPr>
-      </w:pPr>
-      <w:bookmarkStart w:id="10" w:name="_Toc517332548"/>
-      <w:r>
-        <w:rPr>
-          <w:rFonts w:ascii="Arial" w:hAnsi="Arial" w:cs="Arial"/>
-          <w:sz w:val="24"/>
-          <w:szCs w:val="24"/>
+        <w:rPr>
+          <w:rStyle w:val="Heading1Char"/>
+        </w:rPr>
+      </w:pPr>
+      <w:r>
+        <w:rPr>
+          <w:rStyle w:val="Heading1Char"/>
         </w:rPr>
         <w:lastRenderedPageBreak/>
-        <w:t>Informe basado en métricas</w:t>
-      </w:r>
-    </w:p>
-    <w:p>
-      <w:pPr>
-        <w:rPr>
-          <w:rFonts w:eastAsiaTheme="majorEastAsia"/>
-          <w:color w:val="2E74B5" w:themeColor="accent1" w:themeShade="BF"/>
-        </w:rPr>
-      </w:pPr>
-      <w:r>
-        <w:br w:type="page"/>
-      </w:r>
-    </w:p>
-    <w:p>
-      <w:pPr>
-        <w:pStyle w:val="Heading1"/>
-        <w:rPr>
-          <w:rStyle w:val="Strong"/>
-          <w:rFonts w:ascii="Arial" w:hAnsi="Arial" w:cs="Arial"/>
-          <w:b w:val="0"/>
-          <w:bCs w:val="0"/>
-          <w:sz w:val="24"/>
-          <w:szCs w:val="24"/>
-        </w:rPr>
-      </w:pPr>
-      <w:r>
-        <w:rPr>
-          <w:rFonts w:ascii="Arial" w:hAnsi="Arial" w:cs="Arial"/>
-          <w:sz w:val="24"/>
-          <w:szCs w:val="24"/>
-        </w:rPr>
-        <w:lastRenderedPageBreak/>
-        <w:t xml:space="preserve">Informe de </w:t>
-      </w:r>
-      <w:proofErr w:type="spellStart"/>
-      <w:r>
-        <w:rPr>
-          <w:rFonts w:ascii="Arial" w:hAnsi="Arial" w:cs="Arial"/>
-          <w:sz w:val="24"/>
-          <w:szCs w:val="24"/>
-        </w:rPr>
-        <w:t>Clean</w:t>
-      </w:r>
-      <w:proofErr w:type="spellEnd"/>
-      <w:r>
-        <w:rPr>
-          <w:rFonts w:ascii="Arial" w:hAnsi="Arial" w:cs="Arial"/>
-          <w:sz w:val="24"/>
-          <w:szCs w:val="24"/>
-        </w:rPr>
-        <w:t xml:space="preserve"> </w:t>
-      </w:r>
-      <w:proofErr w:type="spellStart"/>
-      <w:r>
-        <w:rPr>
-          <w:rFonts w:ascii="Arial" w:hAnsi="Arial" w:cs="Arial"/>
-          <w:sz w:val="24"/>
-          <w:szCs w:val="24"/>
-        </w:rPr>
-        <w:t>Code</w:t>
-      </w:r>
-      <w:proofErr w:type="spellEnd"/>
-      <w:r>
-        <w:rPr>
-          <w:rFonts w:ascii="Arial" w:hAnsi="Arial" w:cs="Arial"/>
-          <w:sz w:val="24"/>
-          <w:szCs w:val="24"/>
-        </w:rPr>
-        <w:t xml:space="preserve"> y pruebas.</w:t>
-      </w:r>
-      <w:bookmarkEnd w:id="10"/>
-    </w:p>
-    <w:p>
-      <w:pPr>
-        <w:pStyle w:val="Heading2"/>
-        <w:rPr>
-          <w:rStyle w:val="Strong"/>
-          <w:rFonts w:ascii="Arial" w:hAnsi="Arial" w:cs="Arial"/>
-          <w:b w:val="0"/>
-          <w:bCs w:val="0"/>
-          <w:sz w:val="24"/>
-          <w:szCs w:val="24"/>
-        </w:rPr>
-      </w:pPr>
-      <w:bookmarkStart w:id="11" w:name="_Toc517332549"/>
-      <w:proofErr w:type="spellStart"/>
-      <w:r>
-        <w:rPr>
-          <w:rStyle w:val="Strong"/>
-          <w:rFonts w:ascii="Arial" w:hAnsi="Arial" w:cs="Arial"/>
-          <w:b w:val="0"/>
-          <w:bCs w:val="0"/>
-          <w:sz w:val="24"/>
-          <w:szCs w:val="24"/>
-        </w:rPr>
-        <w:t>Clean</w:t>
-      </w:r>
-      <w:proofErr w:type="spellEnd"/>
-      <w:r>
-        <w:rPr>
-          <w:rStyle w:val="Strong"/>
-          <w:rFonts w:ascii="Arial" w:hAnsi="Arial" w:cs="Arial"/>
-          <w:b w:val="0"/>
-          <w:bCs w:val="0"/>
-          <w:sz w:val="24"/>
-          <w:szCs w:val="24"/>
-        </w:rPr>
-        <w:t xml:space="preserve"> </w:t>
-      </w:r>
-      <w:proofErr w:type="spellStart"/>
-      <w:r>
-        <w:rPr>
-          <w:rStyle w:val="Strong"/>
-          <w:rFonts w:ascii="Arial" w:hAnsi="Arial" w:cs="Arial"/>
-          <w:b w:val="0"/>
-          <w:bCs w:val="0"/>
-          <w:sz w:val="24"/>
-          <w:szCs w:val="24"/>
-        </w:rPr>
-        <w:t>Code</w:t>
-      </w:r>
-      <w:bookmarkEnd w:id="11"/>
-      <w:proofErr w:type="spellEnd"/>
-    </w:p>
-    <w:p>
-      <w:pPr>
-        <w:rPr>
-          <w:rFonts w:ascii="Arial" w:hAnsi="Arial" w:cs="Arial"/>
-          <w:sz w:val="24"/>
-          <w:szCs w:val="24"/>
-        </w:rPr>
-      </w:pPr>
-      <w:r>
-        <w:rPr>
-          <w:rFonts w:ascii="Arial" w:hAnsi="Arial" w:cs="Arial"/>
-          <w:sz w:val="24"/>
-          <w:szCs w:val="24"/>
-        </w:rPr>
-        <w:t xml:space="preserve">La implementación de este proyecto fue realizada siguiendo las prácticas sugeridas en el libro de </w:t>
-      </w:r>
-      <w:proofErr w:type="spellStart"/>
-      <w:r>
-        <w:rPr>
-          <w:rFonts w:ascii="Arial" w:hAnsi="Arial" w:cs="Arial"/>
-          <w:sz w:val="24"/>
-          <w:szCs w:val="24"/>
-        </w:rPr>
-        <w:t>Clean</w:t>
-      </w:r>
-      <w:proofErr w:type="spellEnd"/>
-      <w:r>
-        <w:rPr>
-          <w:rFonts w:ascii="Arial" w:hAnsi="Arial" w:cs="Arial"/>
-          <w:sz w:val="24"/>
-          <w:szCs w:val="24"/>
-        </w:rPr>
-        <w:t xml:space="preserve"> </w:t>
-      </w:r>
-      <w:proofErr w:type="spellStart"/>
-      <w:r>
-        <w:rPr>
-          <w:rFonts w:ascii="Arial" w:hAnsi="Arial" w:cs="Arial"/>
-          <w:sz w:val="24"/>
-          <w:szCs w:val="24"/>
-        </w:rPr>
-        <w:t>Code</w:t>
-      </w:r>
-      <w:proofErr w:type="spellEnd"/>
-      <w:r>
-        <w:rPr>
-          <w:rFonts w:ascii="Arial" w:hAnsi="Arial" w:cs="Arial"/>
-          <w:sz w:val="24"/>
-          <w:szCs w:val="24"/>
-        </w:rPr>
-        <w:t xml:space="preserve"> “Robert C. Martin, </w:t>
-      </w:r>
-      <w:proofErr w:type="spellStart"/>
-      <w:r>
-        <w:rPr>
-          <w:rFonts w:ascii="Arial" w:hAnsi="Arial" w:cs="Arial"/>
-          <w:i/>
-          <w:iCs/>
-          <w:sz w:val="24"/>
-          <w:szCs w:val="24"/>
-        </w:rPr>
-        <w:t>Clean</w:t>
-      </w:r>
-      <w:proofErr w:type="spellEnd"/>
-      <w:r>
-        <w:rPr>
-          <w:rFonts w:ascii="Arial" w:hAnsi="Arial" w:cs="Arial"/>
-          <w:i/>
-          <w:iCs/>
-          <w:sz w:val="24"/>
-          <w:szCs w:val="24"/>
-        </w:rPr>
-        <w:t xml:space="preserve"> </w:t>
-      </w:r>
-      <w:proofErr w:type="spellStart"/>
-      <w:r>
-        <w:rPr>
-          <w:rFonts w:ascii="Arial" w:hAnsi="Arial" w:cs="Arial"/>
-          <w:i/>
-          <w:iCs/>
-          <w:sz w:val="24"/>
-          <w:szCs w:val="24"/>
-        </w:rPr>
-        <w:t>Code</w:t>
-      </w:r>
-      <w:proofErr w:type="spellEnd"/>
-      <w:r>
-        <w:rPr>
-          <w:rFonts w:ascii="Arial" w:hAnsi="Arial" w:cs="Arial"/>
-          <w:i/>
-          <w:iCs/>
-          <w:sz w:val="24"/>
-          <w:szCs w:val="24"/>
-        </w:rPr>
-        <w:t xml:space="preserve">: A </w:t>
-      </w:r>
-      <w:proofErr w:type="spellStart"/>
-      <w:r>
-        <w:rPr>
-          <w:rFonts w:ascii="Arial" w:hAnsi="Arial" w:cs="Arial"/>
-          <w:i/>
-          <w:iCs/>
-          <w:sz w:val="24"/>
-          <w:szCs w:val="24"/>
-        </w:rPr>
-        <w:t>Handbook</w:t>
-      </w:r>
-      <w:proofErr w:type="spellEnd"/>
-      <w:r>
-        <w:rPr>
-          <w:rFonts w:ascii="Arial" w:hAnsi="Arial" w:cs="Arial"/>
-          <w:i/>
-          <w:iCs/>
-          <w:sz w:val="24"/>
-          <w:szCs w:val="24"/>
-        </w:rPr>
-        <w:t xml:space="preserve"> </w:t>
-      </w:r>
-      <w:proofErr w:type="spellStart"/>
-      <w:r>
-        <w:rPr>
-          <w:rFonts w:ascii="Arial" w:hAnsi="Arial" w:cs="Arial"/>
-          <w:i/>
-          <w:iCs/>
-          <w:sz w:val="24"/>
-          <w:szCs w:val="24"/>
-        </w:rPr>
-        <w:t>of</w:t>
-      </w:r>
-      <w:proofErr w:type="spellEnd"/>
-      <w:r>
-        <w:rPr>
-          <w:rFonts w:ascii="Arial" w:hAnsi="Arial" w:cs="Arial"/>
-          <w:i/>
-          <w:iCs/>
-          <w:sz w:val="24"/>
-          <w:szCs w:val="24"/>
-        </w:rPr>
-        <w:t xml:space="preserve"> Agile Software </w:t>
-      </w:r>
-      <w:proofErr w:type="spellStart"/>
-      <w:r>
-        <w:rPr>
-          <w:rFonts w:ascii="Arial" w:hAnsi="Arial" w:cs="Arial"/>
-          <w:i/>
-          <w:iCs/>
-          <w:sz w:val="24"/>
-          <w:szCs w:val="24"/>
-        </w:rPr>
-        <w:t>Craftsmanship</w:t>
-      </w:r>
-      <w:proofErr w:type="spellEnd"/>
-      <w:r>
-        <w:rPr>
-          <w:rFonts w:ascii="Arial" w:hAnsi="Arial" w:cs="Arial"/>
-          <w:sz w:val="24"/>
-          <w:szCs w:val="24"/>
-        </w:rPr>
-        <w:t xml:space="preserve">.”. </w:t>
-      </w:r>
-    </w:p>
-    <w:p>
-      <w:pPr>
-        <w:rPr>
-          <w:rFonts w:ascii="Arial" w:hAnsi="Arial" w:cs="Arial"/>
-          <w:sz w:val="24"/>
-          <w:szCs w:val="24"/>
-        </w:rPr>
-      </w:pPr>
-      <w:r>
-        <w:rPr>
-          <w:rFonts w:ascii="Arial" w:hAnsi="Arial" w:cs="Arial"/>
-          <w:sz w:val="24"/>
-          <w:szCs w:val="24"/>
-        </w:rPr>
-        <w:t xml:space="preserve">El capítulo 2 del libro habla de los nombres a utilizar, </w:t>
-      </w:r>
-      <w:r>
-        <w:rPr>
-          <w:rFonts w:ascii="Arial" w:hAnsi="Arial" w:cs="Arial"/>
-          <w:sz w:val="24"/>
-          <w:szCs w:val="24"/>
-        </w:rPr>
-        <w:t xml:space="preserve">estos </w:t>
-      </w:r>
-      <w:r>
-        <w:rPr>
-          <w:rFonts w:ascii="Arial" w:hAnsi="Arial" w:cs="Arial"/>
-          <w:sz w:val="24"/>
-          <w:szCs w:val="24"/>
-        </w:rPr>
-        <w:t>tienen que ser claros y con sólo leerlos nos deb</w:t>
-      </w:r>
-      <w:r>
-        <w:rPr>
-          <w:rFonts w:ascii="Arial" w:hAnsi="Arial" w:cs="Arial"/>
-          <w:sz w:val="24"/>
-          <w:szCs w:val="24"/>
-        </w:rPr>
-        <w:t>en describir que es lo que hacen</w:t>
-      </w:r>
-      <w:r>
-        <w:rPr>
-          <w:rFonts w:ascii="Arial" w:hAnsi="Arial" w:cs="Arial"/>
-          <w:sz w:val="24"/>
-          <w:szCs w:val="24"/>
-        </w:rPr>
-        <w:t xml:space="preserve">. Es por eso </w:t>
-      </w:r>
-      <w:proofErr w:type="gramStart"/>
-      <w:r>
-        <w:rPr>
-          <w:rFonts w:ascii="Arial" w:hAnsi="Arial" w:cs="Arial"/>
-          <w:sz w:val="24"/>
-          <w:szCs w:val="24"/>
-        </w:rPr>
-        <w:t>que</w:t>
-      </w:r>
-      <w:proofErr w:type="gramEnd"/>
-      <w:r>
-        <w:rPr>
-          <w:rFonts w:ascii="Arial" w:hAnsi="Arial" w:cs="Arial"/>
-          <w:sz w:val="24"/>
-          <w:szCs w:val="24"/>
-        </w:rPr>
-        <w:t xml:space="preserve"> para declarar los atributos, nombres de las clases, nombres de los métodos</w:t>
-      </w:r>
-      <w:r>
-        <w:rPr>
-          <w:rFonts w:ascii="Arial" w:hAnsi="Arial" w:cs="Arial"/>
-          <w:sz w:val="24"/>
-          <w:szCs w:val="24"/>
-        </w:rPr>
-        <w:t>,</w:t>
-      </w:r>
-      <w:r>
-        <w:rPr>
-          <w:rFonts w:ascii="Arial" w:hAnsi="Arial" w:cs="Arial"/>
-          <w:sz w:val="24"/>
-          <w:szCs w:val="24"/>
-        </w:rPr>
-        <w:t xml:space="preserve"> </w:t>
-      </w:r>
-      <w:r>
-        <w:rPr>
-          <w:rFonts w:ascii="Arial" w:hAnsi="Arial" w:cs="Arial"/>
-          <w:sz w:val="24"/>
-          <w:szCs w:val="24"/>
-        </w:rPr>
-        <w:t>pruebas</w:t>
-      </w:r>
-      <w:r>
-        <w:rPr>
-          <w:rFonts w:ascii="Arial" w:hAnsi="Arial" w:cs="Arial"/>
-          <w:sz w:val="24"/>
-          <w:szCs w:val="24"/>
-        </w:rPr>
-        <w:t xml:space="preserve">, buscamos ser los más claros y descriptivos posible para que la lectura del código sea mucho más sencilla. </w:t>
-      </w:r>
-    </w:p>
-    <w:p>
-      <w:pPr>
-        <w:rPr>
-          <w:rFonts w:ascii="Arial" w:hAnsi="Arial" w:cs="Arial"/>
-          <w:sz w:val="24"/>
-          <w:szCs w:val="24"/>
-        </w:rPr>
-      </w:pPr>
-      <w:r>
-        <w:rPr>
-          <w:rFonts w:ascii="Arial" w:hAnsi="Arial" w:cs="Arial"/>
-          <w:sz w:val="24"/>
-          <w:szCs w:val="24"/>
-        </w:rPr>
-        <w:t>En el siguiente ejemplo vemos la nomenclatura de los atributos de los usuarios que son claros y queda claro a simple vista a que se refiere:</w:t>
-      </w:r>
-    </w:p>
-    <w:p>
-      <w:pPr>
-        <w:jc w:val="center"/>
-        <w:rPr>
-          <w:rFonts w:ascii="Arial" w:hAnsi="Arial" w:cs="Arial"/>
-          <w:sz w:val="24"/>
-          <w:szCs w:val="24"/>
-        </w:rPr>
-      </w:pPr>
-      <w:r>
-        <w:rPr>
-          <w:rFonts w:ascii="Arial" w:hAnsi="Arial" w:cs="Arial"/>
+        <w:t xml:space="preserve"> </w:t>
+      </w:r>
+      <w:proofErr w:type="spellStart"/>
+      <w:r>
+        <w:rPr>
+          <w:rStyle w:val="Heading1Char"/>
+        </w:rPr>
+        <w:t>Metricas</w:t>
+      </w:r>
+      <w:proofErr w:type="spellEnd"/>
+    </w:p>
+    <w:p>
+      <w:r>
+        <w:t>Las métricas a nivel de diseño son importantes porque nos dan un análisis cuantitativo de la solución. Ayudan a evaluar de alguna manera el diseño que desarrollamos.</w:t>
+      </w:r>
+    </w:p>
+    <w:p>
+      <w:r>
+        <w:t>Para este caso en particular decidimos basarnos en la gráfica que muestra la inestabilidad y abstracción de paquetes. El resultado sin un análisis carece completamente de sentido. Por más que los valores estén abarcados dentro del rango aceptable, no significa un diseño aceptable, de la misma forma que si se encuentran en rojo indica que sea completamente incorrecto. Lo que, si logra, es alertarnos y avisarnos en que casos debemos detenernos a tiempo y analizar el porqué de los valores.</w:t>
+      </w:r>
+    </w:p>
+    <w:p>
+      <w:r>
+        <w:t xml:space="preserve">Se puede visualizar la gráfica generada por </w:t>
+      </w:r>
+      <w:proofErr w:type="spellStart"/>
+      <w:r>
+        <w:t>NDepend</w:t>
+      </w:r>
+      <w:proofErr w:type="spellEnd"/>
+      <w:r>
+        <w:t xml:space="preserve"> a continuación.</w:t>
+      </w:r>
+      <w:r>
+        <w:rPr>
           <w:noProof/>
-          <w:sz w:val="24"/>
-          <w:szCs w:val="24"/>
-          <w:lang w:eastAsia="es-UY"/>
         </w:rPr>
         <w:drawing>
-          <wp:inline distT="0" distB="0" distL="0" distR="0" wp14:anchorId="2D7220CD" wp14:editId="607FD90B">
-            <wp:extent cx="4718649" cy="1744215"/>
-            <wp:effectExtent l="0" t="0" r="6350" b="8890"/>
-            <wp:docPr id="1" name="Picture 1"/>
+          <wp:inline distT="0" distB="0" distL="0" distR="0">
+            <wp:extent cx="5400040" cy="5400040"/>
+            <wp:effectExtent l="0" t="0" r="0" b="0"/>
+            <wp:docPr id="31" name="Picture 31"/>
             <wp:cNvGraphicFramePr>
               <a:graphicFrameLocks xmlns:a="http://schemas.openxmlformats.org/drawingml/2006/main" noChangeAspect="1"/>
             </wp:cNvGraphicFramePr>
@@ -7691,23 +7352,36 @@
               <a:graphicData uri="http://schemas.openxmlformats.org/drawingml/2006/picture">
                 <pic:pic xmlns:pic="http://schemas.openxmlformats.org/drawingml/2006/picture">
                   <pic:nvPicPr>
-                    <pic:cNvPr id="1" name=""/>
-                    <pic:cNvPicPr/>
+                    <pic:cNvPr id="0" name="Picture 17"/>
+                    <pic:cNvPicPr>
+                      <a:picLocks noChangeAspect="1" noChangeArrowheads="1"/>
+                    </pic:cNvPicPr>
                   </pic:nvPicPr>
                   <pic:blipFill>
-                    <a:blip r:embed="rId20"/>
+                    <a:blip r:embed="rId20">
+                      <a:extLst>
+                        <a:ext uri="{28A0092B-C50C-407E-A947-70E740481C1C}">
+                          <a14:useLocalDpi xmlns:a14="http://schemas.microsoft.com/office/drawing/2010/main" val="0"/>
+                        </a:ext>
+                      </a:extLst>
+                    </a:blip>
+                    <a:srcRect/>
                     <a:stretch>
                       <a:fillRect/>
                     </a:stretch>
                   </pic:blipFill>
-                  <pic:spPr>
+                  <pic:spPr bwMode="auto">
                     <a:xfrm>
                       <a:off x="0" y="0"/>
-                      <a:ext cx="4735806" cy="1750557"/>
+                      <a:ext cx="5400040" cy="5400040"/>
                     </a:xfrm>
                     <a:prstGeom prst="rect">
                       <a:avLst/>
                     </a:prstGeom>
+                    <a:noFill/>
+                    <a:ln>
+                      <a:noFill/>
+                    </a:ln>
                   </pic:spPr>
                 </pic:pic>
               </a:graphicData>
@@ -7719,83 +7393,533 @@
     <w:p>
       <w:pPr>
         <w:rPr>
-          <w:rFonts w:ascii="Arial" w:hAnsi="Arial" w:cs="Arial"/>
-          <w:sz w:val="24"/>
-          <w:szCs w:val="24"/>
-        </w:rPr>
-      </w:pPr>
-      <w:r>
-        <w:rPr>
-          <w:rFonts w:ascii="Arial" w:hAnsi="Arial" w:cs="Arial"/>
-          <w:sz w:val="24"/>
-          <w:szCs w:val="24"/>
-        </w:rPr>
-        <w:t>En el</w:t>
-      </w:r>
-      <w:r>
-        <w:rPr>
-          <w:rFonts w:ascii="Arial" w:hAnsi="Arial" w:cs="Arial"/>
-          <w:sz w:val="24"/>
-          <w:szCs w:val="24"/>
-        </w:rPr>
-        <w:t xml:space="preserve"> capítulo 3 del libro</w:t>
-      </w:r>
-      <w:r>
-        <w:rPr>
-          <w:rFonts w:ascii="Arial" w:hAnsi="Arial" w:cs="Arial"/>
-          <w:sz w:val="24"/>
-          <w:szCs w:val="24"/>
-        </w:rPr>
-        <w:t xml:space="preserve"> se</w:t>
-      </w:r>
-      <w:r>
-        <w:rPr>
-          <w:rFonts w:ascii="Arial" w:hAnsi="Arial" w:cs="Arial"/>
-          <w:sz w:val="24"/>
-          <w:szCs w:val="24"/>
-        </w:rPr>
-        <w:t xml:space="preserve"> habla de las funciones, Una buena función es aquella de la que se puede inferir su comportamiento </w:t>
-      </w:r>
-      <w:r>
-        <w:rPr>
-          <w:rFonts w:ascii="Arial" w:hAnsi="Arial" w:cs="Arial"/>
-          <w:sz w:val="24"/>
-          <w:szCs w:val="24"/>
-        </w:rPr>
-        <w:t>rápidamente</w:t>
-      </w:r>
-      <w:r>
-        <w:rPr>
-          <w:rFonts w:ascii="Arial" w:hAnsi="Arial" w:cs="Arial"/>
-          <w:sz w:val="24"/>
-          <w:szCs w:val="24"/>
-        </w:rPr>
-        <w:t>. Para ello deben ser cortas, hacer una única cosa y mantenerse dentro del mismo nivel de abstracción.</w:t>
-      </w:r>
-    </w:p>
-    <w:p>
-      <w:pPr>
-        <w:jc w:val="center"/>
-        <w:rPr>
-          <w:rFonts w:ascii="Arial" w:hAnsi="Arial" w:cs="Arial"/>
-          <w:sz w:val="24"/>
-          <w:szCs w:val="24"/>
-        </w:rPr>
-      </w:pPr>
-      <w:r>
-        <w:rPr>
-          <w:rFonts w:ascii="Arial" w:hAnsi="Arial" w:cs="Arial"/>
+          <w:rFonts w:ascii="Arial" w:eastAsiaTheme="majorEastAsia" w:hAnsi="Arial" w:cs="Arial"/>
+          <w:color w:val="2E74B5" w:themeColor="accent1" w:themeShade="BF"/>
+          <w:sz w:val="24"/>
+          <w:szCs w:val="24"/>
+        </w:rPr>
+      </w:pPr>
+      <w:bookmarkStart w:id="9" w:name="_Toc517332548"/>
+      <w:r>
+        <w:rPr>
+          <w:rFonts w:ascii="Arial" w:hAnsi="Arial" w:cs="Arial"/>
+          <w:sz w:val="24"/>
+          <w:szCs w:val="24"/>
+        </w:rPr>
+        <w:br w:type="page"/>
+      </w:r>
+    </w:p>
+    <w:p>
+      <w:pPr>
+        <w:pStyle w:val="Heading1"/>
+        <w:rPr>
+          <w:rFonts w:ascii="Arial" w:hAnsi="Arial" w:cs="Arial"/>
+          <w:sz w:val="24"/>
+          <w:szCs w:val="24"/>
+        </w:rPr>
+      </w:pPr>
+      <w:r>
+        <w:rPr>
+          <w:rFonts w:ascii="Arial" w:hAnsi="Arial" w:cs="Arial"/>
+          <w:sz w:val="24"/>
+          <w:szCs w:val="24"/>
+        </w:rPr>
+        <w:lastRenderedPageBreak/>
+        <w:t>Informe basado en métricas</w:t>
+      </w:r>
+    </w:p>
+    <w:p>
+      <w:pPr>
+        <w:rPr>
+          <w:rFonts w:ascii="Arial" w:hAnsi="Arial" w:cs="Arial"/>
+          <w:sz w:val="24"/>
+          <w:szCs w:val="24"/>
+        </w:rPr>
+      </w:pPr>
+    </w:p>
+    <w:p>
+      <w:pPr>
+        <w:rPr>
+          <w:rFonts w:ascii="Arial" w:hAnsi="Arial" w:cs="Arial"/>
+          <w:sz w:val="24"/>
+          <w:szCs w:val="24"/>
+        </w:rPr>
+      </w:pPr>
+      <w:r>
+        <w:rPr>
+          <w:rFonts w:ascii="Arial" w:hAnsi="Arial" w:cs="Arial"/>
+          <w:sz w:val="24"/>
+          <w:szCs w:val="24"/>
+        </w:rPr>
+        <w:t xml:space="preserve">Se puede observar que el paquete </w:t>
+      </w:r>
+      <w:proofErr w:type="spellStart"/>
+      <w:r>
+        <w:rPr>
+          <w:rFonts w:ascii="Arial" w:hAnsi="Arial" w:cs="Arial"/>
+          <w:sz w:val="24"/>
+          <w:szCs w:val="24"/>
+        </w:rPr>
+        <w:t>DocumentsManager.Exceptions</w:t>
+      </w:r>
+      <w:proofErr w:type="spellEnd"/>
+      <w:r>
+        <w:rPr>
+          <w:rFonts w:ascii="Arial" w:hAnsi="Arial" w:cs="Arial"/>
+          <w:sz w:val="24"/>
+          <w:szCs w:val="24"/>
+        </w:rPr>
+        <w:t xml:space="preserve"> no es para nada abstracto al presentar únicamente c</w:t>
+      </w:r>
+      <w:r>
+        <w:rPr>
+          <w:rFonts w:ascii="Arial" w:hAnsi="Arial" w:cs="Arial"/>
+          <w:sz w:val="24"/>
+          <w:szCs w:val="24"/>
+        </w:rPr>
+        <w:t>las</w:t>
+      </w:r>
+      <w:r>
+        <w:rPr>
+          <w:rFonts w:ascii="Arial" w:hAnsi="Arial" w:cs="Arial"/>
+          <w:sz w:val="24"/>
+          <w:szCs w:val="24"/>
+        </w:rPr>
+        <w:t xml:space="preserve">es concretas que heredan de </w:t>
+      </w:r>
+      <w:proofErr w:type="spellStart"/>
+      <w:r>
+        <w:rPr>
+          <w:rFonts w:ascii="Arial" w:hAnsi="Arial" w:cs="Arial"/>
+          <w:sz w:val="24"/>
+          <w:szCs w:val="24"/>
+        </w:rPr>
+        <w:t>Exception</w:t>
+      </w:r>
+      <w:proofErr w:type="spellEnd"/>
+      <w:r>
+        <w:rPr>
+          <w:rFonts w:ascii="Arial" w:hAnsi="Arial" w:cs="Arial"/>
+          <w:sz w:val="24"/>
+          <w:szCs w:val="24"/>
+        </w:rPr>
+        <w:t xml:space="preserve">. A su vez, es una clase muy estable ya que no depende de nadie. Si este proyecto cambiase en el futuro tendría un enorme impacto de cambio sobre la solución ya que la mayoría de los paquetes dependen de </w:t>
+      </w:r>
+      <w:r>
+        <w:rPr>
+          <w:rFonts w:ascii="Arial" w:hAnsi="Arial" w:cs="Arial"/>
+          <w:sz w:val="24"/>
+          <w:szCs w:val="24"/>
+        </w:rPr>
+        <w:t>él</w:t>
+      </w:r>
+      <w:r>
+        <w:rPr>
+          <w:rFonts w:ascii="Arial" w:hAnsi="Arial" w:cs="Arial"/>
+          <w:sz w:val="24"/>
+          <w:szCs w:val="24"/>
+        </w:rPr>
+        <w:t>.</w:t>
+      </w:r>
+    </w:p>
+    <w:p>
+      <w:pPr>
+        <w:rPr>
+          <w:rFonts w:ascii="Arial" w:hAnsi="Arial" w:cs="Arial"/>
+          <w:sz w:val="24"/>
+          <w:szCs w:val="24"/>
+        </w:rPr>
+      </w:pPr>
+      <w:r>
+        <w:rPr>
+          <w:rFonts w:ascii="Arial" w:hAnsi="Arial" w:cs="Arial"/>
+          <w:sz w:val="24"/>
+          <w:szCs w:val="24"/>
+        </w:rPr>
+        <w:t>Se puede ver como una desventaja, pero si se estudia, uno se da cuenta que no existen razones justificadas correctamente para que este paquete cambie, por eso no lo consideramos como un problema grave</w:t>
+      </w:r>
+      <w:r>
+        <w:rPr>
+          <w:rFonts w:ascii="Arial" w:hAnsi="Arial" w:cs="Arial"/>
+          <w:sz w:val="24"/>
+          <w:szCs w:val="24"/>
+        </w:rPr>
+        <w:t>, más allá de que esté marcado como en peligro.</w:t>
+      </w:r>
+    </w:p>
+    <w:p>
+      <w:pPr>
+        <w:rPr>
+          <w:rFonts w:ascii="Arial" w:hAnsi="Arial" w:cs="Arial"/>
+          <w:sz w:val="24"/>
+          <w:szCs w:val="24"/>
+        </w:rPr>
+      </w:pPr>
+      <w:r>
+        <w:rPr>
+          <w:rFonts w:ascii="Arial" w:hAnsi="Arial" w:cs="Arial"/>
+          <w:sz w:val="24"/>
+          <w:szCs w:val="24"/>
+        </w:rPr>
+        <w:t xml:space="preserve">También se puede ver que el paquete que contiene a las clases la lógica de negocio, </w:t>
+      </w:r>
+      <w:proofErr w:type="spellStart"/>
+      <w:r>
+        <w:rPr>
+          <w:rFonts w:ascii="Arial" w:hAnsi="Arial" w:cs="Arial"/>
+          <w:sz w:val="24"/>
+          <w:szCs w:val="24"/>
+        </w:rPr>
+        <w:t>DocumentsManager.BusinessLogic</w:t>
+      </w:r>
+      <w:proofErr w:type="spellEnd"/>
+      <w:r>
+        <w:rPr>
+          <w:rFonts w:ascii="Arial" w:hAnsi="Arial" w:cs="Arial"/>
+          <w:sz w:val="24"/>
+          <w:szCs w:val="24"/>
+        </w:rPr>
+        <w:t xml:space="preserve"> </w:t>
+      </w:r>
+      <w:r>
+        <w:rPr>
+          <w:rFonts w:ascii="Arial" w:hAnsi="Arial" w:cs="Arial"/>
+          <w:sz w:val="24"/>
+          <w:szCs w:val="24"/>
+        </w:rPr>
+        <w:t>está</w:t>
+      </w:r>
+      <w:r>
+        <w:rPr>
+          <w:rFonts w:ascii="Arial" w:hAnsi="Arial" w:cs="Arial"/>
+          <w:sz w:val="24"/>
+          <w:szCs w:val="24"/>
+        </w:rPr>
+        <w:t xml:space="preserve"> bastante estable.</w:t>
+      </w:r>
+    </w:p>
+    <w:p>
+      <w:pPr>
+        <w:rPr>
+          <w:rFonts w:ascii="Arial" w:hAnsi="Arial" w:cs="Arial"/>
+          <w:sz w:val="24"/>
+          <w:szCs w:val="24"/>
+        </w:rPr>
+      </w:pPr>
+      <w:r>
+        <w:rPr>
+          <w:rFonts w:ascii="Arial" w:hAnsi="Arial" w:cs="Arial"/>
+          <w:sz w:val="24"/>
+          <w:szCs w:val="24"/>
+        </w:rPr>
+        <w:t xml:space="preserve">En lo que refiere al </w:t>
+      </w:r>
+      <w:proofErr w:type="spellStart"/>
+      <w:r>
+        <w:rPr>
+          <w:rFonts w:ascii="Arial" w:hAnsi="Arial" w:cs="Arial"/>
+          <w:sz w:val="24"/>
+          <w:szCs w:val="24"/>
+        </w:rPr>
+        <w:t>DocumentsManager.FormatImportation</w:t>
+      </w:r>
+      <w:proofErr w:type="spellEnd"/>
+      <w:r>
+        <w:rPr>
+          <w:rFonts w:ascii="Arial" w:hAnsi="Arial" w:cs="Arial"/>
+          <w:sz w:val="24"/>
+          <w:szCs w:val="24"/>
+        </w:rPr>
+        <w:t>, se encuentra en zona correcta. Esto se debe a que es algo abstracto por contener a la interfaz que implementan los distintos importadores particulares.</w:t>
+      </w:r>
+    </w:p>
+    <w:p>
+      <w:pPr>
+        <w:rPr>
+          <w:rFonts w:ascii="Arial" w:hAnsi="Arial" w:cs="Arial"/>
+          <w:sz w:val="24"/>
+          <w:szCs w:val="24"/>
+        </w:rPr>
+      </w:pPr>
+      <w:r>
+        <w:rPr>
+          <w:rFonts w:ascii="Arial" w:hAnsi="Arial" w:cs="Arial"/>
+          <w:sz w:val="24"/>
+          <w:szCs w:val="24"/>
+        </w:rPr>
+        <w:t xml:space="preserve">El paquete de </w:t>
+      </w:r>
+      <w:proofErr w:type="spellStart"/>
+      <w:r>
+        <w:rPr>
+          <w:rFonts w:ascii="Arial" w:hAnsi="Arial" w:cs="Arial"/>
+          <w:sz w:val="24"/>
+          <w:szCs w:val="24"/>
+        </w:rPr>
+        <w:t>DocumentsManagerEntities</w:t>
+      </w:r>
+      <w:proofErr w:type="spellEnd"/>
+      <w:r>
+        <w:rPr>
+          <w:rFonts w:ascii="Arial" w:hAnsi="Arial" w:cs="Arial"/>
+          <w:sz w:val="24"/>
+          <w:szCs w:val="24"/>
+        </w:rPr>
+        <w:t xml:space="preserve"> se ve en zona roja, lo cual probablemente sea porque es usado a lo largo de todo el proyecto y todos lo referencian. </w:t>
+      </w:r>
+      <w:r>
+        <w:rPr>
+          <w:rFonts w:ascii="Arial" w:hAnsi="Arial" w:cs="Arial"/>
+          <w:sz w:val="24"/>
+          <w:szCs w:val="24"/>
+        </w:rPr>
+        <w:t>Además,</w:t>
+      </w:r>
+      <w:r>
+        <w:rPr>
+          <w:rFonts w:ascii="Arial" w:hAnsi="Arial" w:cs="Arial"/>
+          <w:sz w:val="24"/>
+          <w:szCs w:val="24"/>
+        </w:rPr>
+        <w:t xml:space="preserve"> es poco abstracto.</w:t>
+      </w:r>
+    </w:p>
+    <w:p>
+      <w:pPr>
+        <w:rPr>
+          <w:rFonts w:ascii="Arial" w:hAnsi="Arial" w:cs="Arial"/>
+          <w:sz w:val="24"/>
+          <w:szCs w:val="24"/>
+        </w:rPr>
+      </w:pPr>
+      <w:r>
+        <w:rPr>
+          <w:rFonts w:ascii="Arial" w:hAnsi="Arial" w:cs="Arial"/>
+          <w:sz w:val="24"/>
+          <w:szCs w:val="24"/>
+        </w:rPr>
+        <w:t xml:space="preserve">Otro de los paquetes en zona critica es el de </w:t>
+      </w:r>
+      <w:proofErr w:type="spellStart"/>
+      <w:r>
+        <w:rPr>
+          <w:rFonts w:ascii="Arial" w:hAnsi="Arial" w:cs="Arial"/>
+          <w:sz w:val="24"/>
+          <w:szCs w:val="24"/>
+        </w:rPr>
+        <w:t>ProxyInterfaces</w:t>
+      </w:r>
+      <w:proofErr w:type="spellEnd"/>
+      <w:r>
+        <w:rPr>
+          <w:rFonts w:ascii="Arial" w:hAnsi="Arial" w:cs="Arial"/>
+          <w:sz w:val="24"/>
+          <w:szCs w:val="24"/>
+        </w:rPr>
+        <w:t>. Este paquete es sumamente abstracto ya que solo posee interfaces, con la definición de los contratos que deben cumplir las diferentes clases de la lógica para poder pertenecer a la solución.</w:t>
+      </w:r>
+    </w:p>
+    <w:p>
+      <w:pPr>
+        <w:rPr>
+          <w:rFonts w:ascii="Arial" w:hAnsi="Arial" w:cs="Arial"/>
+          <w:sz w:val="24"/>
+          <w:szCs w:val="24"/>
+        </w:rPr>
+      </w:pPr>
+      <w:r>
+        <w:rPr>
+          <w:rFonts w:ascii="Arial" w:hAnsi="Arial" w:cs="Arial"/>
+          <w:sz w:val="24"/>
+          <w:szCs w:val="24"/>
+        </w:rPr>
+        <w:t xml:space="preserve">Además se puede ver el paquete </w:t>
+      </w:r>
+      <w:proofErr w:type="spellStart"/>
+      <w:proofErr w:type="gramStart"/>
+      <w:r>
+        <w:rPr>
+          <w:rFonts w:ascii="Arial" w:hAnsi="Arial" w:cs="Arial"/>
+          <w:sz w:val="24"/>
+          <w:szCs w:val="24"/>
+        </w:rPr>
+        <w:t>DocumentsManager.Data.Repository</w:t>
+      </w:r>
+      <w:proofErr w:type="spellEnd"/>
+      <w:proofErr w:type="gramEnd"/>
+      <w:r>
+        <w:rPr>
+          <w:rFonts w:ascii="Arial" w:hAnsi="Arial" w:cs="Arial"/>
+          <w:sz w:val="24"/>
+          <w:szCs w:val="24"/>
+        </w:rPr>
+        <w:t xml:space="preserve"> el cual está en el borde de la zona aceptable. Este es un 50% abstracto aproximadamente, ya que es el que contiene al </w:t>
+      </w:r>
+      <w:proofErr w:type="spellStart"/>
+      <w:r>
+        <w:rPr>
+          <w:rFonts w:ascii="Arial" w:hAnsi="Arial" w:cs="Arial"/>
+          <w:sz w:val="24"/>
+          <w:szCs w:val="24"/>
+        </w:rPr>
+        <w:t>UnitOfWork</w:t>
+      </w:r>
+      <w:proofErr w:type="spellEnd"/>
+      <w:r>
+        <w:rPr>
+          <w:rFonts w:ascii="Arial" w:hAnsi="Arial" w:cs="Arial"/>
+          <w:sz w:val="24"/>
+          <w:szCs w:val="24"/>
+        </w:rPr>
+        <w:t xml:space="preserve"> y </w:t>
+      </w:r>
+      <w:proofErr w:type="spellStart"/>
+      <w:r>
+        <w:rPr>
+          <w:rFonts w:ascii="Arial" w:hAnsi="Arial" w:cs="Arial"/>
+          <w:sz w:val="24"/>
+          <w:szCs w:val="24"/>
+        </w:rPr>
+        <w:t>repository</w:t>
+      </w:r>
+      <w:proofErr w:type="spellEnd"/>
+      <w:r>
+        <w:rPr>
+          <w:rFonts w:ascii="Arial" w:hAnsi="Arial" w:cs="Arial"/>
+          <w:sz w:val="24"/>
+          <w:szCs w:val="24"/>
+        </w:rPr>
+        <w:t xml:space="preserve">. Este posee el interfaz de </w:t>
+      </w:r>
+      <w:proofErr w:type="spellStart"/>
+      <w:r>
+        <w:rPr>
+          <w:rFonts w:ascii="Arial" w:hAnsi="Arial" w:cs="Arial"/>
+          <w:sz w:val="24"/>
+          <w:szCs w:val="24"/>
+        </w:rPr>
+        <w:t>UnitOfwork</w:t>
+      </w:r>
+      <w:proofErr w:type="spellEnd"/>
+      <w:r>
+        <w:rPr>
+          <w:rFonts w:ascii="Arial" w:hAnsi="Arial" w:cs="Arial"/>
+          <w:sz w:val="24"/>
+          <w:szCs w:val="24"/>
+        </w:rPr>
+        <w:t xml:space="preserve">. Está </w:t>
+      </w:r>
+      <w:r>
+        <w:rPr>
+          <w:rFonts w:ascii="Arial" w:hAnsi="Arial" w:cs="Arial"/>
+          <w:sz w:val="24"/>
+          <w:szCs w:val="24"/>
+        </w:rPr>
+        <w:t xml:space="preserve">en el medio con cierta tendencia a cercarse a la zona de poco uso ya que este paquete sol es referenciado desde el paquete de </w:t>
+      </w:r>
+      <w:proofErr w:type="spellStart"/>
+      <w:proofErr w:type="gramStart"/>
+      <w:r>
+        <w:rPr>
+          <w:rFonts w:ascii="Arial" w:hAnsi="Arial" w:cs="Arial"/>
+          <w:sz w:val="24"/>
+          <w:szCs w:val="24"/>
+        </w:rPr>
+        <w:t>DocumentsManager.DA.Handlers</w:t>
+      </w:r>
+      <w:proofErr w:type="spellEnd"/>
+      <w:proofErr w:type="gramEnd"/>
+      <w:r>
+        <w:rPr>
+          <w:rFonts w:ascii="Arial" w:hAnsi="Arial" w:cs="Arial"/>
+          <w:sz w:val="24"/>
+          <w:szCs w:val="24"/>
+        </w:rPr>
+        <w:t xml:space="preserve"> (donde están los contextos), para agregar los objetos a la base de datos.</w:t>
+      </w:r>
+    </w:p>
+    <w:p>
+      <w:pPr>
+        <w:rPr>
+          <w:rFonts w:ascii="Arial" w:hAnsi="Arial" w:cs="Arial"/>
+        </w:rPr>
+      </w:pPr>
+      <w:r>
+        <w:rPr>
+          <w:rFonts w:ascii="Arial" w:hAnsi="Arial" w:cs="Arial"/>
+        </w:rPr>
+        <w:t xml:space="preserve"> </w:t>
+      </w:r>
+      <w:r>
+        <w:rPr>
+          <w:rFonts w:ascii="Arial" w:hAnsi="Arial" w:cs="Arial"/>
+        </w:rPr>
+        <w:t>Por último, p</w:t>
+      </w:r>
+      <w:r>
+        <w:rPr>
+          <w:rFonts w:ascii="Arial" w:hAnsi="Arial" w:cs="Arial"/>
+        </w:rPr>
+        <w:t>odemos ver que el paquete</w:t>
+      </w:r>
+      <w:r>
+        <w:rPr>
+          <w:rFonts w:ascii="Arial" w:hAnsi="Arial" w:cs="Arial"/>
+        </w:rPr>
+        <w:t xml:space="preserve"> de </w:t>
+      </w:r>
+      <w:proofErr w:type="spellStart"/>
+      <w:proofErr w:type="gramStart"/>
+      <w:r>
+        <w:rPr>
+          <w:rFonts w:ascii="Arial" w:hAnsi="Arial" w:cs="Arial"/>
+        </w:rPr>
+        <w:t>DocumentsManager.Web.Api</w:t>
+      </w:r>
+      <w:proofErr w:type="spellEnd"/>
+      <w:proofErr w:type="gramEnd"/>
+      <w:r>
+        <w:rPr>
+          <w:rFonts w:ascii="Arial" w:hAnsi="Arial" w:cs="Arial"/>
+        </w:rPr>
+        <w:t xml:space="preserve"> es uno de los más inestables ya que depende de la mayoría de los otros paquetes. Por otro lado, el mismo no es nada abstracto, debido a que no tiene ninguna abstracción. Este paquete es el más fácil de cambiar ya que nadie depende de él. Lo mencionado hace que la única razón de cambio sea una razón propia del paquete.</w:t>
+      </w:r>
+    </w:p>
+    <w:p>
+      <w:pPr>
+        <w:rPr>
+          <w:rFonts w:ascii="Arial" w:hAnsi="Arial" w:cs="Arial"/>
+        </w:rPr>
+      </w:pPr>
+      <w:r>
+        <w:rPr>
+          <w:rFonts w:ascii="Arial" w:hAnsi="Arial" w:cs="Arial"/>
+        </w:rPr>
+        <w:t>Por dicho motivo, en cuanto a inestabilidad y abstracción es uno de los mejores posicionados.</w:t>
+      </w:r>
+    </w:p>
+    <w:p>
+      <w:pPr>
+        <w:rPr>
+          <w:rFonts w:ascii="Arial" w:hAnsi="Arial" w:cs="Arial"/>
+          <w:sz w:val="24"/>
+          <w:szCs w:val="24"/>
+        </w:rPr>
+      </w:pPr>
+    </w:p>
+    <w:p/>
+    <w:p/>
+    <w:p>
+      <w:r>
+        <w:rPr>
           <w:noProof/>
-          <w:sz w:val="24"/>
-          <w:szCs w:val="24"/>
-          <w:lang w:eastAsia="es-UY"/>
         </w:rPr>
         <w:lastRenderedPageBreak/>
         <w:drawing>
-          <wp:inline distT="0" distB="0" distL="0" distR="0" wp14:anchorId="3CFE961E" wp14:editId="431FC540">
-            <wp:extent cx="4953000" cy="3486150"/>
+          <wp:inline distT="0" distB="0" distL="0" distR="0">
+            <wp:extent cx="5400040" cy="5395821"/>
             <wp:effectExtent l="0" t="0" r="0" b="0"/>
-            <wp:docPr id="3" name="Picture 3"/>
+            <wp:docPr id="30" name="Picture 30"/>
             <wp:cNvGraphicFramePr>
               <a:graphicFrameLocks xmlns:a="http://schemas.openxmlformats.org/drawingml/2006/main" noChangeAspect="1"/>
             </wp:cNvGraphicFramePr>
@@ -7803,23 +7927,36 @@
               <a:graphicData uri="http://schemas.openxmlformats.org/drawingml/2006/picture">
                 <pic:pic xmlns:pic="http://schemas.openxmlformats.org/drawingml/2006/picture">
                   <pic:nvPicPr>
-                    <pic:cNvPr id="1" name=""/>
-                    <pic:cNvPicPr/>
+                    <pic:cNvPr id="0" name="Picture 15"/>
+                    <pic:cNvPicPr>
+                      <a:picLocks noChangeAspect="1" noChangeArrowheads="1"/>
+                    </pic:cNvPicPr>
                   </pic:nvPicPr>
                   <pic:blipFill>
-                    <a:blip r:embed="rId21"/>
+                    <a:blip r:embed="rId21">
+                      <a:extLst>
+                        <a:ext uri="{28A0092B-C50C-407E-A947-70E740481C1C}">
+                          <a14:useLocalDpi xmlns:a14="http://schemas.microsoft.com/office/drawing/2010/main" val="0"/>
+                        </a:ext>
+                      </a:extLst>
+                    </a:blip>
+                    <a:srcRect/>
                     <a:stretch>
                       <a:fillRect/>
                     </a:stretch>
                   </pic:blipFill>
-                  <pic:spPr>
+                  <pic:spPr bwMode="auto">
                     <a:xfrm>
                       <a:off x="0" y="0"/>
-                      <a:ext cx="4953000" cy="3486150"/>
+                      <a:ext cx="5400040" cy="5395821"/>
                     </a:xfrm>
                     <a:prstGeom prst="rect">
                       <a:avLst/>
                     </a:prstGeom>
+                    <a:noFill/>
+                    <a:ln>
+                      <a:noFill/>
+                    </a:ln>
                   </pic:spPr>
                 </pic:pic>
               </a:graphicData>
@@ -7830,7 +7967,197 @@
     </w:p>
     <w:p>
       <w:pPr>
-        <w:jc w:val="center"/>
+        <w:rPr>
+          <w:rFonts w:eastAsiaTheme="majorEastAsia"/>
+          <w:color w:val="2E74B5" w:themeColor="accent1" w:themeShade="BF"/>
+        </w:rPr>
+      </w:pPr>
+      <w:r>
+        <w:t xml:space="preserve"> </w:t>
+      </w:r>
+      <w:r>
+        <w:t>Grafo de dependencias generado por NDepend</w:t>
+      </w:r>
+      <w:bookmarkStart w:id="10" w:name="_GoBack"/>
+      <w:bookmarkEnd w:id="10"/>
+      <w:r>
+        <w:br w:type="page"/>
+      </w:r>
+    </w:p>
+    <w:p>
+      <w:pPr>
+        <w:pStyle w:val="Heading1"/>
+        <w:rPr>
+          <w:rFonts w:ascii="Arial" w:hAnsi="Arial" w:cs="Arial"/>
+          <w:sz w:val="24"/>
+          <w:szCs w:val="24"/>
+        </w:rPr>
+      </w:pPr>
+    </w:p>
+    <w:p>
+      <w:pPr>
+        <w:pStyle w:val="Heading1"/>
+        <w:rPr>
+          <w:rStyle w:val="Strong"/>
+          <w:rFonts w:ascii="Arial" w:hAnsi="Arial" w:cs="Arial"/>
+          <w:b w:val="0"/>
+          <w:bCs w:val="0"/>
+          <w:sz w:val="24"/>
+          <w:szCs w:val="24"/>
+        </w:rPr>
+      </w:pPr>
+      <w:r>
+        <w:rPr>
+          <w:rFonts w:ascii="Arial" w:hAnsi="Arial" w:cs="Arial"/>
+          <w:sz w:val="24"/>
+          <w:szCs w:val="24"/>
+        </w:rPr>
+        <w:t xml:space="preserve">Informe de </w:t>
+      </w:r>
+      <w:proofErr w:type="spellStart"/>
+      <w:r>
+        <w:rPr>
+          <w:rFonts w:ascii="Arial" w:hAnsi="Arial" w:cs="Arial"/>
+          <w:sz w:val="24"/>
+          <w:szCs w:val="24"/>
+        </w:rPr>
+        <w:t>Clean</w:t>
+      </w:r>
+      <w:proofErr w:type="spellEnd"/>
+      <w:r>
+        <w:rPr>
+          <w:rFonts w:ascii="Arial" w:hAnsi="Arial" w:cs="Arial"/>
+          <w:sz w:val="24"/>
+          <w:szCs w:val="24"/>
+        </w:rPr>
+        <w:t xml:space="preserve"> </w:t>
+      </w:r>
+      <w:proofErr w:type="spellStart"/>
+      <w:r>
+        <w:rPr>
+          <w:rFonts w:ascii="Arial" w:hAnsi="Arial" w:cs="Arial"/>
+          <w:sz w:val="24"/>
+          <w:szCs w:val="24"/>
+        </w:rPr>
+        <w:t>Code</w:t>
+      </w:r>
+      <w:proofErr w:type="spellEnd"/>
+      <w:r>
+        <w:rPr>
+          <w:rFonts w:ascii="Arial" w:hAnsi="Arial" w:cs="Arial"/>
+          <w:sz w:val="24"/>
+          <w:szCs w:val="24"/>
+        </w:rPr>
+        <w:t xml:space="preserve"> y pruebas.</w:t>
+      </w:r>
+      <w:bookmarkEnd w:id="9"/>
+    </w:p>
+    <w:p>
+      <w:pPr>
+        <w:pStyle w:val="Heading2"/>
+        <w:rPr>
+          <w:rStyle w:val="Strong"/>
+          <w:rFonts w:ascii="Arial" w:hAnsi="Arial" w:cs="Arial"/>
+          <w:b w:val="0"/>
+          <w:bCs w:val="0"/>
+          <w:sz w:val="24"/>
+          <w:szCs w:val="24"/>
+        </w:rPr>
+      </w:pPr>
+      <w:bookmarkStart w:id="11" w:name="_Toc517332549"/>
+      <w:proofErr w:type="spellStart"/>
+      <w:r>
+        <w:rPr>
+          <w:rStyle w:val="Strong"/>
+          <w:rFonts w:ascii="Arial" w:hAnsi="Arial" w:cs="Arial"/>
+          <w:b w:val="0"/>
+          <w:bCs w:val="0"/>
+          <w:sz w:val="24"/>
+          <w:szCs w:val="24"/>
+        </w:rPr>
+        <w:t>Clean</w:t>
+      </w:r>
+      <w:proofErr w:type="spellEnd"/>
+      <w:r>
+        <w:rPr>
+          <w:rStyle w:val="Strong"/>
+          <w:rFonts w:ascii="Arial" w:hAnsi="Arial" w:cs="Arial"/>
+          <w:b w:val="0"/>
+          <w:bCs w:val="0"/>
+          <w:sz w:val="24"/>
+          <w:szCs w:val="24"/>
+        </w:rPr>
+        <w:t xml:space="preserve"> </w:t>
+      </w:r>
+      <w:proofErr w:type="spellStart"/>
+      <w:r>
+        <w:rPr>
+          <w:rStyle w:val="Strong"/>
+          <w:rFonts w:ascii="Arial" w:hAnsi="Arial" w:cs="Arial"/>
+          <w:b w:val="0"/>
+          <w:bCs w:val="0"/>
+          <w:sz w:val="24"/>
+          <w:szCs w:val="24"/>
+        </w:rPr>
+        <w:t>Code</w:t>
+      </w:r>
+      <w:bookmarkEnd w:id="11"/>
+      <w:proofErr w:type="spellEnd"/>
+    </w:p>
+    <w:p>
+      <w:pPr>
+        <w:rPr>
+          <w:rFonts w:ascii="Arial" w:hAnsi="Arial" w:cs="Arial"/>
+          <w:sz w:val="24"/>
+          <w:szCs w:val="24"/>
+        </w:rPr>
+      </w:pPr>
+      <w:r>
+        <w:rPr>
+          <w:rFonts w:ascii="Arial" w:hAnsi="Arial" w:cs="Arial"/>
+          <w:sz w:val="24"/>
+          <w:szCs w:val="24"/>
+        </w:rPr>
+        <w:t xml:space="preserve">La implementación de este proyecto fue realizada siguiendo las prácticas sugeridas en el libro de </w:t>
+      </w:r>
+      <w:proofErr w:type="spellStart"/>
+      <w:r>
+        <w:rPr>
+          <w:rFonts w:ascii="Arial" w:hAnsi="Arial" w:cs="Arial"/>
+          <w:sz w:val="24"/>
+          <w:szCs w:val="24"/>
+        </w:rPr>
+        <w:t>Clean</w:t>
+      </w:r>
+      <w:proofErr w:type="spellEnd"/>
+      <w:r>
+        <w:rPr>
+          <w:rFonts w:ascii="Arial" w:hAnsi="Arial" w:cs="Arial"/>
+          <w:sz w:val="24"/>
+          <w:szCs w:val="24"/>
+        </w:rPr>
+        <w:t xml:space="preserve"> </w:t>
+      </w:r>
+      <w:proofErr w:type="spellStart"/>
+      <w:r>
+        <w:rPr>
+          <w:rFonts w:ascii="Arial" w:hAnsi="Arial" w:cs="Arial"/>
+          <w:sz w:val="24"/>
+          <w:szCs w:val="24"/>
+        </w:rPr>
+        <w:t>Code</w:t>
+      </w:r>
+      <w:proofErr w:type="spellEnd"/>
+      <w:r>
+        <w:rPr>
+          <w:rFonts w:ascii="Arial" w:hAnsi="Arial" w:cs="Arial"/>
+          <w:sz w:val="24"/>
+          <w:szCs w:val="24"/>
+        </w:rPr>
+        <w:t xml:space="preserve"> “Robert C. Martin, </w:t>
+      </w:r>
+      <w:proofErr w:type="spellStart"/>
+      <w:r>
         <w:rPr>
           <w:rFonts w:ascii="Arial" w:hAnsi="Arial" w:cs="Arial"/>
           <w:i/>
@@ -7838,7 +8165,9 @@
           <w:sz w:val="24"/>
           <w:szCs w:val="24"/>
         </w:rPr>
-      </w:pPr>
+        <w:t>Clean</w:t>
+      </w:r>
+      <w:proofErr w:type="spellEnd"/>
       <w:r>
         <w:rPr>
           <w:rFonts w:ascii="Arial" w:hAnsi="Arial" w:cs="Arial"/>
@@ -7847,24 +8176,209 @@
           <w:sz w:val="24"/>
           <w:szCs w:val="24"/>
         </w:rPr>
-        <w:t>Función concreta, donde los validadores y agregar son funciones a parte.</w:t>
-      </w:r>
-    </w:p>
-    <w:p>
-      <w:pPr>
-        <w:rPr>
-          <w:rFonts w:ascii="Arial" w:hAnsi="Arial" w:cs="Arial"/>
-          <w:sz w:val="24"/>
-          <w:szCs w:val="24"/>
-        </w:rPr>
-      </w:pPr>
-      <w:r>
-        <w:rPr>
-          <w:rFonts w:ascii="Arial" w:hAnsi="Arial" w:cs="Arial"/>
-          <w:sz w:val="24"/>
-          <w:szCs w:val="24"/>
-        </w:rPr>
-        <w:t>Para las funciones seguimos la misma práctica de los nombres descriptivos y claros. Buscamos reducir al máximo el número de argumentos de cada función, es por eso que la función que recibe más parámetros es 3.</w:t>
+        <w:t xml:space="preserve"> </w:t>
+      </w:r>
+      <w:proofErr w:type="spellStart"/>
+      <w:r>
+        <w:rPr>
+          <w:rFonts w:ascii="Arial" w:hAnsi="Arial" w:cs="Arial"/>
+          <w:i/>
+          <w:iCs/>
+          <w:sz w:val="24"/>
+          <w:szCs w:val="24"/>
+        </w:rPr>
+        <w:t>Code</w:t>
+      </w:r>
+      <w:proofErr w:type="spellEnd"/>
+      <w:r>
+        <w:rPr>
+          <w:rFonts w:ascii="Arial" w:hAnsi="Arial" w:cs="Arial"/>
+          <w:i/>
+          <w:iCs/>
+          <w:sz w:val="24"/>
+          <w:szCs w:val="24"/>
+        </w:rPr>
+        <w:t xml:space="preserve">: A </w:t>
+      </w:r>
+      <w:proofErr w:type="spellStart"/>
+      <w:r>
+        <w:rPr>
+          <w:rFonts w:ascii="Arial" w:hAnsi="Arial" w:cs="Arial"/>
+          <w:i/>
+          <w:iCs/>
+          <w:sz w:val="24"/>
+          <w:szCs w:val="24"/>
+        </w:rPr>
+        <w:t>Handbook</w:t>
+      </w:r>
+      <w:proofErr w:type="spellEnd"/>
+      <w:r>
+        <w:rPr>
+          <w:rFonts w:ascii="Arial" w:hAnsi="Arial" w:cs="Arial"/>
+          <w:i/>
+          <w:iCs/>
+          <w:sz w:val="24"/>
+          <w:szCs w:val="24"/>
+        </w:rPr>
+        <w:t xml:space="preserve"> </w:t>
+      </w:r>
+      <w:proofErr w:type="spellStart"/>
+      <w:r>
+        <w:rPr>
+          <w:rFonts w:ascii="Arial" w:hAnsi="Arial" w:cs="Arial"/>
+          <w:i/>
+          <w:iCs/>
+          <w:sz w:val="24"/>
+          <w:szCs w:val="24"/>
+        </w:rPr>
+        <w:t>of</w:t>
+      </w:r>
+      <w:proofErr w:type="spellEnd"/>
+      <w:r>
+        <w:rPr>
+          <w:rFonts w:ascii="Arial" w:hAnsi="Arial" w:cs="Arial"/>
+          <w:i/>
+          <w:iCs/>
+          <w:sz w:val="24"/>
+          <w:szCs w:val="24"/>
+        </w:rPr>
+        <w:t xml:space="preserve"> Agile Software </w:t>
+      </w:r>
+      <w:proofErr w:type="spellStart"/>
+      <w:r>
+        <w:rPr>
+          <w:rFonts w:ascii="Arial" w:hAnsi="Arial" w:cs="Arial"/>
+          <w:i/>
+          <w:iCs/>
+          <w:sz w:val="24"/>
+          <w:szCs w:val="24"/>
+        </w:rPr>
+        <w:t>Craftsmanship</w:t>
+      </w:r>
+      <w:proofErr w:type="spellEnd"/>
+      <w:r>
+        <w:rPr>
+          <w:rFonts w:ascii="Arial" w:hAnsi="Arial" w:cs="Arial"/>
+          <w:sz w:val="24"/>
+          <w:szCs w:val="24"/>
+        </w:rPr>
+        <w:t xml:space="preserve">.”. </w:t>
+      </w:r>
+    </w:p>
+    <w:p>
+      <w:pPr>
+        <w:rPr>
+          <w:rFonts w:ascii="Arial" w:hAnsi="Arial" w:cs="Arial"/>
+          <w:sz w:val="24"/>
+          <w:szCs w:val="24"/>
+        </w:rPr>
+      </w:pPr>
+      <w:r>
+        <w:rPr>
+          <w:rFonts w:ascii="Arial" w:hAnsi="Arial" w:cs="Arial"/>
+          <w:sz w:val="24"/>
+          <w:szCs w:val="24"/>
+        </w:rPr>
+        <w:t xml:space="preserve">El capítulo 2 del libro habla de los nombres a utilizar, </w:t>
+      </w:r>
+      <w:r>
+        <w:rPr>
+          <w:rFonts w:ascii="Arial" w:hAnsi="Arial" w:cs="Arial"/>
+          <w:sz w:val="24"/>
+          <w:szCs w:val="24"/>
+        </w:rPr>
+        <w:t xml:space="preserve">estos </w:t>
+      </w:r>
+      <w:r>
+        <w:rPr>
+          <w:rFonts w:ascii="Arial" w:hAnsi="Arial" w:cs="Arial"/>
+          <w:sz w:val="24"/>
+          <w:szCs w:val="24"/>
+        </w:rPr>
+        <w:t>tienen que ser claros y con sólo leerlos nos deb</w:t>
+      </w:r>
+      <w:r>
+        <w:rPr>
+          <w:rFonts w:ascii="Arial" w:hAnsi="Arial" w:cs="Arial"/>
+          <w:sz w:val="24"/>
+          <w:szCs w:val="24"/>
+        </w:rPr>
+        <w:t>en describir que es lo que hacen</w:t>
+      </w:r>
+      <w:r>
+        <w:rPr>
+          <w:rFonts w:ascii="Arial" w:hAnsi="Arial" w:cs="Arial"/>
+          <w:sz w:val="24"/>
+          <w:szCs w:val="24"/>
+        </w:rPr>
+        <w:t xml:space="preserve">. Es por eso </w:t>
+      </w:r>
+      <w:proofErr w:type="gramStart"/>
+      <w:r>
+        <w:rPr>
+          <w:rFonts w:ascii="Arial" w:hAnsi="Arial" w:cs="Arial"/>
+          <w:sz w:val="24"/>
+          <w:szCs w:val="24"/>
+        </w:rPr>
+        <w:t>que</w:t>
+      </w:r>
+      <w:proofErr w:type="gramEnd"/>
+      <w:r>
+        <w:rPr>
+          <w:rFonts w:ascii="Arial" w:hAnsi="Arial" w:cs="Arial"/>
+          <w:sz w:val="24"/>
+          <w:szCs w:val="24"/>
+        </w:rPr>
+        <w:t xml:space="preserve"> para declarar los atributos, nombres de las clases, nombres de los métodos</w:t>
+      </w:r>
+      <w:r>
+        <w:rPr>
+          <w:rFonts w:ascii="Arial" w:hAnsi="Arial" w:cs="Arial"/>
+          <w:sz w:val="24"/>
+          <w:szCs w:val="24"/>
+        </w:rPr>
+        <w:t>,</w:t>
+      </w:r>
+      <w:r>
+        <w:rPr>
+          <w:rFonts w:ascii="Arial" w:hAnsi="Arial" w:cs="Arial"/>
+          <w:sz w:val="24"/>
+          <w:szCs w:val="24"/>
+        </w:rPr>
+        <w:t xml:space="preserve"> </w:t>
+      </w:r>
+      <w:r>
+        <w:rPr>
+          <w:rFonts w:ascii="Arial" w:hAnsi="Arial" w:cs="Arial"/>
+          <w:sz w:val="24"/>
+          <w:szCs w:val="24"/>
+        </w:rPr>
+        <w:t>pruebas</w:t>
+      </w:r>
+      <w:r>
+        <w:rPr>
+          <w:rFonts w:ascii="Arial" w:hAnsi="Arial" w:cs="Arial"/>
+          <w:sz w:val="24"/>
+          <w:szCs w:val="24"/>
+        </w:rPr>
+        <w:t xml:space="preserve">, buscamos ser los más claros y descriptivos posible para que la lectura del código sea mucho más sencilla. </w:t>
+      </w:r>
+    </w:p>
+    <w:p>
+      <w:pPr>
+        <w:rPr>
+          <w:rFonts w:ascii="Arial" w:hAnsi="Arial" w:cs="Arial"/>
+          <w:sz w:val="24"/>
+          <w:szCs w:val="24"/>
+        </w:rPr>
+      </w:pPr>
+      <w:r>
+        <w:rPr>
+          <w:rFonts w:ascii="Arial" w:hAnsi="Arial" w:cs="Arial"/>
+          <w:sz w:val="24"/>
+          <w:szCs w:val="24"/>
+        </w:rPr>
+        <w:t>En el siguiente ejemplo vemos la nomenclatura de los atributos de los usuarios que son claros y queda claro a simple vista a que se refiere:</w:t>
       </w:r>
     </w:p>
     <w:p>
@@ -7885,10 +8399,10 @@
           <w:lang w:eastAsia="es-UY"/>
         </w:rPr>
         <w:drawing>
-          <wp:inline distT="0" distB="0" distL="0" distR="0" wp14:anchorId="6B49E025" wp14:editId="4ADC260E">
-            <wp:extent cx="5400040" cy="188595"/>
-            <wp:effectExtent l="0" t="0" r="0" b="1905"/>
-            <wp:docPr id="5" name="Picture 5"/>
+          <wp:inline distT="0" distB="0" distL="0" distR="0" wp14:anchorId="2D7220CD" wp14:editId="607FD90B">
+            <wp:extent cx="4718649" cy="1744215"/>
+            <wp:effectExtent l="0" t="0" r="6350" b="8890"/>
+            <wp:docPr id="1" name="Picture 1"/>
             <wp:cNvGraphicFramePr>
               <a:graphicFrameLocks xmlns:a="http://schemas.openxmlformats.org/drawingml/2006/main" noChangeAspect="1"/>
             </wp:cNvGraphicFramePr>
@@ -7908,7 +8422,7 @@
                   <pic:spPr>
                     <a:xfrm>
                       <a:off x="0" y="0"/>
-                      <a:ext cx="5400040" cy="188595"/>
+                      <a:ext cx="4735806" cy="1750557"/>
                     </a:xfrm>
                     <a:prstGeom prst="rect">
                       <a:avLst/>
@@ -7923,88 +8437,59 @@
     </w:p>
     <w:p>
       <w:pPr>
-        <w:autoSpaceDE w:val="0"/>
-        <w:autoSpaceDN w:val="0"/>
-        <w:adjustRightInd w:val="0"/>
-        <w:spacing w:after="0" w:line="240" w:lineRule="auto"/>
-        <w:rPr>
-          <w:rFonts w:ascii="Arial" w:hAnsi="Arial" w:cs="Arial"/>
-          <w:sz w:val="24"/>
-          <w:szCs w:val="24"/>
-        </w:rPr>
-      </w:pPr>
-      <w:r>
-        <w:rPr>
-          <w:rFonts w:ascii="Arial" w:hAnsi="Arial" w:cs="Arial"/>
-          <w:sz w:val="24"/>
-          <w:szCs w:val="24"/>
-        </w:rPr>
-        <w:t>El capítulo 4 del libro habla de los comentarios en el código. Es por eso que se evitó totalmente el uso de comentarios, la necesidad de comentarios para aclarar algo es síntoma de que hay código mal escrito que debería ser rediseñado. Es preferible expresarse mediante el propio código.</w:t>
-      </w:r>
-    </w:p>
-    <w:p>
-      <w:pPr>
-        <w:autoSpaceDE w:val="0"/>
-        <w:autoSpaceDN w:val="0"/>
-        <w:adjustRightInd w:val="0"/>
-        <w:spacing w:after="0" w:line="240" w:lineRule="auto"/>
-        <w:rPr>
-          <w:rFonts w:ascii="Arial" w:hAnsi="Arial" w:cs="Arial"/>
-          <w:sz w:val="24"/>
-          <w:szCs w:val="24"/>
-        </w:rPr>
-      </w:pPr>
-      <w:r>
-        <w:rPr>
-          <w:rFonts w:ascii="Arial" w:hAnsi="Arial" w:cs="Arial"/>
-          <w:sz w:val="24"/>
-          <w:szCs w:val="24"/>
-        </w:rPr>
-        <w:t xml:space="preserve">El único código que se utilizaron comentarios fue en las pruebas de </w:t>
-      </w:r>
-      <w:proofErr w:type="spellStart"/>
-      <w:r>
-        <w:rPr>
-          <w:rFonts w:ascii="Arial" w:hAnsi="Arial" w:cs="Arial"/>
-          <w:sz w:val="24"/>
-          <w:szCs w:val="24"/>
-        </w:rPr>
-        <w:t>Mock</w:t>
-      </w:r>
-      <w:proofErr w:type="spellEnd"/>
-      <w:r>
-        <w:rPr>
-          <w:rFonts w:ascii="Arial" w:hAnsi="Arial" w:cs="Arial"/>
-          <w:sz w:val="24"/>
-          <w:szCs w:val="24"/>
-        </w:rPr>
-        <w:t xml:space="preserve"> para separar cada una de las diferentes secciones.</w:t>
-      </w:r>
-    </w:p>
-    <w:p>
-      <w:pPr>
-        <w:rPr>
-          <w:rFonts w:ascii="Arial" w:hAnsi="Arial" w:cs="Arial"/>
-          <w:sz w:val="24"/>
-          <w:szCs w:val="24"/>
-        </w:rPr>
-      </w:pPr>
-    </w:p>
-    <w:p>
-      <w:pPr>
-        <w:rPr>
-          <w:rFonts w:ascii="Arial" w:hAnsi="Arial" w:cs="Arial"/>
-          <w:sz w:val="24"/>
-          <w:szCs w:val="24"/>
-        </w:rPr>
-      </w:pPr>
-      <w:r>
-        <w:rPr>
-          <w:rFonts w:ascii="Arial" w:hAnsi="Arial" w:cs="Arial"/>
-          <w:sz w:val="24"/>
-          <w:szCs w:val="24"/>
-        </w:rPr>
-        <w:t>El capítulo 7 del libro habla del manejo de errores. El manejo de errores fue algo que tuvimos presente a lo largo del desarrollo del obligatorio. Estos errores lo hicimos a través del manejo de excepciones y para ello definimos una clase de excepción para cada entidad del dominio, así como para el motor y para la conexión a la base de datos.</w:t>
+        <w:rPr>
+          <w:rFonts w:ascii="Arial" w:hAnsi="Arial" w:cs="Arial"/>
+          <w:sz w:val="24"/>
+          <w:szCs w:val="24"/>
+        </w:rPr>
+      </w:pPr>
+      <w:r>
+        <w:rPr>
+          <w:rFonts w:ascii="Arial" w:hAnsi="Arial" w:cs="Arial"/>
+          <w:sz w:val="24"/>
+          <w:szCs w:val="24"/>
+        </w:rPr>
+        <w:t>En el</w:t>
+      </w:r>
+      <w:r>
+        <w:rPr>
+          <w:rFonts w:ascii="Arial" w:hAnsi="Arial" w:cs="Arial"/>
+          <w:sz w:val="24"/>
+          <w:szCs w:val="24"/>
+        </w:rPr>
+        <w:t xml:space="preserve"> capítulo 3 del libro</w:t>
+      </w:r>
+      <w:r>
+        <w:rPr>
+          <w:rFonts w:ascii="Arial" w:hAnsi="Arial" w:cs="Arial"/>
+          <w:sz w:val="24"/>
+          <w:szCs w:val="24"/>
+        </w:rPr>
+        <w:t xml:space="preserve"> se</w:t>
+      </w:r>
+      <w:r>
+        <w:rPr>
+          <w:rFonts w:ascii="Arial" w:hAnsi="Arial" w:cs="Arial"/>
+          <w:sz w:val="24"/>
+          <w:szCs w:val="24"/>
+        </w:rPr>
+        <w:t xml:space="preserve"> habla de las funciones, Una buena función es aquella de la que se puede inferir su comportamiento </w:t>
+      </w:r>
+      <w:r>
+        <w:rPr>
+          <w:rFonts w:ascii="Arial" w:hAnsi="Arial" w:cs="Arial"/>
+          <w:sz w:val="24"/>
+          <w:szCs w:val="24"/>
+        </w:rPr>
+        <w:t>rápidamente</w:t>
+      </w:r>
+      <w:r>
+        <w:rPr>
+          <w:rFonts w:ascii="Arial" w:hAnsi="Arial" w:cs="Arial"/>
+          <w:sz w:val="24"/>
+          <w:szCs w:val="24"/>
+        </w:rPr>
+        <w:t>. Para ello deben ser cortas, hacer una única cosa y mantenerse dentro del mismo nivel de abstracción.</w:t>
       </w:r>
     </w:p>
     <w:p>
@@ -8024,11 +8509,12 @@
           <w:szCs w:val="24"/>
           <w:lang w:eastAsia="es-UY"/>
         </w:rPr>
+        <w:lastRenderedPageBreak/>
         <w:drawing>
-          <wp:inline distT="0" distB="0" distL="0" distR="0" wp14:anchorId="675C2E8A" wp14:editId="786CC35E">
-            <wp:extent cx="2324100" cy="1200150"/>
+          <wp:inline distT="0" distB="0" distL="0" distR="0" wp14:anchorId="3CFE961E" wp14:editId="431FC540">
+            <wp:extent cx="4953000" cy="3486150"/>
             <wp:effectExtent l="0" t="0" r="0" b="0"/>
-            <wp:docPr id="6" name="Picture 6"/>
+            <wp:docPr id="3" name="Picture 3"/>
             <wp:cNvGraphicFramePr>
               <a:graphicFrameLocks xmlns:a="http://schemas.openxmlformats.org/drawingml/2006/main" noChangeAspect="1"/>
             </wp:cNvGraphicFramePr>
@@ -8048,7 +8534,7 @@
                   <pic:spPr>
                     <a:xfrm>
                       <a:off x="0" y="0"/>
-                      <a:ext cx="2324100" cy="1200150"/>
+                      <a:ext cx="4953000" cy="3486150"/>
                     </a:xfrm>
                     <a:prstGeom prst="rect">
                       <a:avLst/>
@@ -8080,318 +8566,24 @@
           <w:sz w:val="24"/>
           <w:szCs w:val="24"/>
         </w:rPr>
-        <w:t>Según el error manejado genera una nueva excepción.</w:t>
-      </w:r>
-    </w:p>
-    <w:p>
-      <w:pPr>
-        <w:rPr>
-          <w:rFonts w:ascii="Arial" w:hAnsi="Arial" w:cs="Arial"/>
-          <w:sz w:val="24"/>
-          <w:szCs w:val="24"/>
-        </w:rPr>
-      </w:pPr>
-      <w:r>
-        <w:rPr>
-          <w:rFonts w:ascii="Arial" w:hAnsi="Arial" w:cs="Arial"/>
-          <w:sz w:val="24"/>
-          <w:szCs w:val="24"/>
-        </w:rPr>
-        <w:lastRenderedPageBreak/>
-        <w:t xml:space="preserve">Luego para cada acción que realiza un usuario desde la </w:t>
-      </w:r>
-      <w:proofErr w:type="spellStart"/>
-      <w:r>
-        <w:rPr>
-          <w:rFonts w:ascii="Arial" w:hAnsi="Arial" w:cs="Arial"/>
-          <w:sz w:val="24"/>
-          <w:szCs w:val="24"/>
-        </w:rPr>
-        <w:t>WebApi</w:t>
-      </w:r>
-      <w:proofErr w:type="spellEnd"/>
-      <w:r>
-        <w:rPr>
-          <w:rFonts w:ascii="Arial" w:hAnsi="Arial" w:cs="Arial"/>
-          <w:sz w:val="24"/>
-          <w:szCs w:val="24"/>
-        </w:rPr>
-        <w:t xml:space="preserve"> se hace un </w:t>
-      </w:r>
-      <w:r>
-        <w:rPr>
-          <w:rFonts w:ascii="Arial" w:hAnsi="Arial" w:cs="Arial"/>
-          <w:i/>
-          <w:iCs/>
-          <w:sz w:val="24"/>
-          <w:szCs w:val="24"/>
-        </w:rPr>
-        <w:t xml:space="preserve">try/catch </w:t>
-      </w:r>
-      <w:r>
-        <w:rPr>
-          <w:rFonts w:ascii="Arial" w:hAnsi="Arial" w:cs="Arial"/>
-          <w:sz w:val="24"/>
-          <w:szCs w:val="24"/>
-        </w:rPr>
-        <w:t>y en caso de entrar al catch se le muestra el mensaje de error generado en la excepción.</w:t>
-      </w:r>
-    </w:p>
-    <w:p>
-      <w:pPr>
-        <w:rPr>
-          <w:rFonts w:ascii="Arial" w:hAnsi="Arial" w:cs="Arial"/>
-          <w:sz w:val="24"/>
-          <w:szCs w:val="24"/>
-        </w:rPr>
-      </w:pPr>
-      <w:r>
-        <w:rPr>
-          <w:rFonts w:ascii="Arial" w:hAnsi="Arial" w:cs="Arial"/>
-          <w:sz w:val="24"/>
-          <w:szCs w:val="24"/>
-        </w:rPr>
-        <w:t>En cuanto a las pruebas seguimos las prácticas sugeridas en el capítulo 9 del libro acerca de las pruebas unitarias. Buscamos acoplarnos lo más posible a las reglas FIRST sobre el código de test son:</w:t>
-      </w:r>
-    </w:p>
-    <w:p>
-      <w:pPr>
-        <w:pStyle w:val="ListParagraph"/>
-        <w:numPr>
-          <w:ilvl w:val="0"/>
-          <w:numId w:val="1"/>
-        </w:numPr>
-        <w:autoSpaceDE w:val="0"/>
-        <w:autoSpaceDN w:val="0"/>
-        <w:adjustRightInd w:val="0"/>
-        <w:spacing w:after="85" w:line="240" w:lineRule="auto"/>
-        <w:rPr>
-          <w:rFonts w:ascii="Arial" w:hAnsi="Arial" w:cs="Arial"/>
-          <w:color w:val="000000"/>
-          <w:sz w:val="24"/>
-          <w:szCs w:val="24"/>
-        </w:rPr>
-      </w:pPr>
-      <w:proofErr w:type="spellStart"/>
-      <w:r>
-        <w:rPr>
-          <w:rFonts w:ascii="Arial" w:hAnsi="Arial" w:cs="Arial"/>
-          <w:b/>
-          <w:color w:val="000000"/>
-          <w:sz w:val="24"/>
-          <w:szCs w:val="24"/>
-        </w:rPr>
-        <w:t>Fast</w:t>
-      </w:r>
-      <w:proofErr w:type="spellEnd"/>
-      <w:r>
-        <w:rPr>
-          <w:rFonts w:ascii="Arial" w:hAnsi="Arial" w:cs="Arial"/>
-          <w:color w:val="000000"/>
-          <w:sz w:val="24"/>
-          <w:szCs w:val="24"/>
-        </w:rPr>
-        <w:t xml:space="preserve">: Se deben ejecutar rápido y muy a menudo. </w:t>
-      </w:r>
-    </w:p>
-    <w:p>
-      <w:pPr>
-        <w:pStyle w:val="ListParagraph"/>
-        <w:numPr>
-          <w:ilvl w:val="0"/>
-          <w:numId w:val="1"/>
-        </w:numPr>
-        <w:autoSpaceDE w:val="0"/>
-        <w:autoSpaceDN w:val="0"/>
-        <w:adjustRightInd w:val="0"/>
-        <w:spacing w:after="85" w:line="240" w:lineRule="auto"/>
-        <w:rPr>
-          <w:rFonts w:ascii="Arial" w:hAnsi="Arial" w:cs="Arial"/>
-          <w:color w:val="000000"/>
-          <w:sz w:val="24"/>
-          <w:szCs w:val="24"/>
-        </w:rPr>
-      </w:pPr>
-      <w:proofErr w:type="spellStart"/>
-      <w:r>
-        <w:rPr>
-          <w:rFonts w:ascii="Arial" w:hAnsi="Arial" w:cs="Arial"/>
-          <w:b/>
-          <w:color w:val="000000"/>
-          <w:sz w:val="24"/>
-          <w:szCs w:val="24"/>
-        </w:rPr>
-        <w:t>Independent</w:t>
-      </w:r>
-      <w:proofErr w:type="spellEnd"/>
-      <w:r>
-        <w:rPr>
-          <w:rFonts w:ascii="Arial" w:hAnsi="Arial" w:cs="Arial"/>
-          <w:color w:val="000000"/>
-          <w:sz w:val="24"/>
-          <w:szCs w:val="24"/>
-        </w:rPr>
-        <w:t xml:space="preserve">: Las condiciones de un test no deben depender de un test anterior. </w:t>
-      </w:r>
-    </w:p>
-    <w:p>
-      <w:pPr>
-        <w:pStyle w:val="ListParagraph"/>
-        <w:numPr>
-          <w:ilvl w:val="0"/>
-          <w:numId w:val="1"/>
-        </w:numPr>
-        <w:autoSpaceDE w:val="0"/>
-        <w:autoSpaceDN w:val="0"/>
-        <w:adjustRightInd w:val="0"/>
-        <w:spacing w:after="85" w:line="240" w:lineRule="auto"/>
-        <w:rPr>
-          <w:rFonts w:ascii="Arial" w:hAnsi="Arial" w:cs="Arial"/>
-          <w:color w:val="000000"/>
-          <w:sz w:val="24"/>
-          <w:szCs w:val="24"/>
-        </w:rPr>
-      </w:pPr>
-      <w:proofErr w:type="spellStart"/>
-      <w:r>
-        <w:rPr>
-          <w:rFonts w:ascii="Arial" w:hAnsi="Arial" w:cs="Arial"/>
-          <w:b/>
-          <w:color w:val="000000"/>
-          <w:sz w:val="24"/>
-          <w:szCs w:val="24"/>
-        </w:rPr>
-        <w:t>Repeteable</w:t>
-      </w:r>
-      <w:proofErr w:type="spellEnd"/>
-      <w:r>
-        <w:rPr>
-          <w:rFonts w:ascii="Arial" w:hAnsi="Arial" w:cs="Arial"/>
-          <w:color w:val="000000"/>
-          <w:sz w:val="24"/>
-          <w:szCs w:val="24"/>
-        </w:rPr>
-        <w:t xml:space="preserve">: Se deben poder ejecutar en cualquier entorno. </w:t>
-      </w:r>
-    </w:p>
-    <w:p>
-      <w:pPr>
-        <w:pStyle w:val="ListParagraph"/>
-        <w:numPr>
-          <w:ilvl w:val="0"/>
-          <w:numId w:val="1"/>
-        </w:numPr>
-        <w:autoSpaceDE w:val="0"/>
-        <w:autoSpaceDN w:val="0"/>
-        <w:adjustRightInd w:val="0"/>
-        <w:spacing w:after="0" w:line="240" w:lineRule="auto"/>
-        <w:rPr>
-          <w:rFonts w:ascii="Arial" w:hAnsi="Arial" w:cs="Arial"/>
-          <w:color w:val="000000"/>
-          <w:sz w:val="24"/>
-          <w:szCs w:val="24"/>
-        </w:rPr>
-      </w:pPr>
-      <w:proofErr w:type="spellStart"/>
-      <w:r>
-        <w:rPr>
-          <w:rFonts w:ascii="Arial" w:hAnsi="Arial" w:cs="Arial"/>
-          <w:b/>
-          <w:color w:val="000000"/>
-          <w:sz w:val="24"/>
-          <w:szCs w:val="24"/>
-        </w:rPr>
-        <w:t>Self-Validating</w:t>
-      </w:r>
-      <w:proofErr w:type="spellEnd"/>
-      <w:r>
-        <w:rPr>
-          <w:rFonts w:ascii="Arial" w:hAnsi="Arial" w:cs="Arial"/>
-          <w:color w:val="000000"/>
-          <w:sz w:val="24"/>
-          <w:szCs w:val="24"/>
-        </w:rPr>
-        <w:t>: El propio test debe decir si se cumple o no, no debe hacer falta realizar comprobaciones posteriores al test.</w:t>
-      </w:r>
-    </w:p>
-    <w:p>
-      <w:pPr>
-        <w:pStyle w:val="ListParagraph"/>
-        <w:numPr>
-          <w:ilvl w:val="0"/>
-          <w:numId w:val="1"/>
-        </w:numPr>
-        <w:autoSpaceDE w:val="0"/>
-        <w:autoSpaceDN w:val="0"/>
-        <w:adjustRightInd w:val="0"/>
-        <w:spacing w:after="0" w:line="240" w:lineRule="auto"/>
-        <w:rPr>
-          <w:rFonts w:ascii="Arial" w:hAnsi="Arial" w:cs="Arial"/>
-          <w:color w:val="000000"/>
-          <w:sz w:val="24"/>
-          <w:szCs w:val="24"/>
-        </w:rPr>
-      </w:pPr>
-      <w:proofErr w:type="spellStart"/>
-      <w:r>
-        <w:rPr>
-          <w:rFonts w:ascii="Arial" w:hAnsi="Arial" w:cs="Arial"/>
-          <w:b/>
-          <w:color w:val="000000"/>
-          <w:sz w:val="24"/>
-          <w:szCs w:val="24"/>
-        </w:rPr>
-        <w:t>Timely</w:t>
-      </w:r>
-      <w:proofErr w:type="spellEnd"/>
-      <w:r>
-        <w:rPr>
-          <w:rFonts w:ascii="Arial" w:hAnsi="Arial" w:cs="Arial"/>
-          <w:color w:val="000000"/>
-          <w:sz w:val="24"/>
-          <w:szCs w:val="24"/>
-        </w:rPr>
-        <w:t xml:space="preserve">: Los </w:t>
-      </w:r>
-      <w:proofErr w:type="spellStart"/>
-      <w:r>
-        <w:rPr>
-          <w:rFonts w:ascii="Arial" w:hAnsi="Arial" w:cs="Arial"/>
-          <w:color w:val="000000"/>
-          <w:sz w:val="24"/>
-          <w:szCs w:val="24"/>
-        </w:rPr>
-        <w:t>tests</w:t>
-      </w:r>
-      <w:proofErr w:type="spellEnd"/>
-      <w:r>
-        <w:rPr>
-          <w:rFonts w:ascii="Arial" w:hAnsi="Arial" w:cs="Arial"/>
-          <w:color w:val="000000"/>
-          <w:sz w:val="24"/>
-          <w:szCs w:val="24"/>
-        </w:rPr>
-        <w:t xml:space="preserve"> se deben escribir en el momento adecuado, que es justo ante de escribir el código de producción, lo que permite escribir código fácilmente </w:t>
-      </w:r>
-      <w:proofErr w:type="spellStart"/>
-      <w:r>
-        <w:rPr>
-          <w:rFonts w:ascii="Arial" w:hAnsi="Arial" w:cs="Arial"/>
-          <w:color w:val="000000"/>
-          <w:sz w:val="24"/>
-          <w:szCs w:val="24"/>
-        </w:rPr>
-        <w:t>testeable</w:t>
-      </w:r>
-      <w:proofErr w:type="spellEnd"/>
-      <w:r>
-        <w:rPr>
-          <w:rFonts w:ascii="Arial" w:hAnsi="Arial" w:cs="Arial"/>
-          <w:color w:val="000000"/>
-          <w:sz w:val="24"/>
-          <w:szCs w:val="24"/>
-        </w:rPr>
-        <w:t xml:space="preserve">. </w:t>
+        <w:t>Función concreta, donde los validadores y agregar son funciones a parte.</w:t>
+      </w:r>
+    </w:p>
+    <w:p>
+      <w:pPr>
+        <w:rPr>
+          <w:rFonts w:ascii="Arial" w:hAnsi="Arial" w:cs="Arial"/>
+          <w:sz w:val="24"/>
+          <w:szCs w:val="24"/>
+        </w:rPr>
+      </w:pPr>
+      <w:r>
+        <w:rPr>
+          <w:rFonts w:ascii="Arial" w:hAnsi="Arial" w:cs="Arial"/>
+          <w:sz w:val="24"/>
+          <w:szCs w:val="24"/>
+        </w:rPr>
+        <w:t>Para las funciones seguimos la misma práctica de los nombres descriptivos y claros. Buscamos reducir al máximo el número de argumentos de cada función, es por eso que la función que recibe más parámetros es 3.</w:t>
       </w:r>
     </w:p>
     <w:p>
@@ -8399,20 +8591,6 @@
         <w:jc w:val="center"/>
         <w:rPr>
           <w:rFonts w:ascii="Arial" w:hAnsi="Arial" w:cs="Arial"/>
-          <w:i/>
-          <w:iCs/>
-          <w:sz w:val="24"/>
-          <w:szCs w:val="24"/>
-        </w:rPr>
-      </w:pPr>
-    </w:p>
-    <w:p>
-      <w:pPr>
-        <w:jc w:val="center"/>
-        <w:rPr>
-          <w:rFonts w:ascii="Arial" w:hAnsi="Arial" w:cs="Arial"/>
-          <w:i/>
-          <w:iCs/>
           <w:sz w:val="24"/>
           <w:szCs w:val="24"/>
         </w:rPr>
@@ -8426,10 +8604,10 @@
           <w:lang w:eastAsia="es-UY"/>
         </w:rPr>
         <w:drawing>
-          <wp:inline distT="0" distB="0" distL="0" distR="0" wp14:anchorId="0D2A85F5" wp14:editId="0E4D35BE">
-            <wp:extent cx="5400040" cy="2033270"/>
-            <wp:effectExtent l="0" t="0" r="0" b="5080"/>
-            <wp:docPr id="7" name="Picture 7"/>
+          <wp:inline distT="0" distB="0" distL="0" distR="0" wp14:anchorId="6B49E025" wp14:editId="4ADC260E">
+            <wp:extent cx="5400040" cy="188595"/>
+            <wp:effectExtent l="0" t="0" r="0" b="1905"/>
+            <wp:docPr id="5" name="Picture 5"/>
             <wp:cNvGraphicFramePr>
               <a:graphicFrameLocks xmlns:a="http://schemas.openxmlformats.org/drawingml/2006/main" noChangeAspect="1"/>
             </wp:cNvGraphicFramePr>
@@ -8449,7 +8627,7 @@
                   <pic:spPr>
                     <a:xfrm>
                       <a:off x="0" y="0"/>
-                      <a:ext cx="5400040" cy="2033270"/>
+                      <a:ext cx="5400040" cy="188595"/>
                     </a:xfrm>
                     <a:prstGeom prst="rect">
                       <a:avLst/>
@@ -8464,347 +8642,6 @@
     </w:p>
     <w:p>
       <w:pPr>
-        <w:jc w:val="center"/>
-        <w:rPr>
-          <w:rFonts w:ascii="Arial" w:hAnsi="Arial" w:cs="Arial"/>
-          <w:i/>
-          <w:iCs/>
-          <w:sz w:val="24"/>
-          <w:szCs w:val="24"/>
-        </w:rPr>
-      </w:pPr>
-      <w:r>
-        <w:rPr>
-          <w:rFonts w:ascii="Arial" w:hAnsi="Arial" w:cs="Arial"/>
-          <w:i/>
-          <w:iCs/>
-          <w:sz w:val="24"/>
-          <w:szCs w:val="24"/>
-        </w:rPr>
-        <w:t xml:space="preserve">Ejemplo de pruebas: Cada una prueba una única cosa. Utilizamos métodos de </w:t>
-      </w:r>
-      <w:proofErr w:type="spellStart"/>
-      <w:r>
-        <w:rPr>
-          <w:rFonts w:ascii="Arial" w:hAnsi="Arial" w:cs="Arial"/>
-          <w:i/>
-          <w:iCs/>
-          <w:sz w:val="24"/>
-          <w:szCs w:val="24"/>
-        </w:rPr>
-        <w:t>SetUp</w:t>
-      </w:r>
-      <w:proofErr w:type="spellEnd"/>
-      <w:r>
-        <w:rPr>
-          <w:rFonts w:ascii="Arial" w:hAnsi="Arial" w:cs="Arial"/>
-          <w:i/>
-          <w:iCs/>
-          <w:sz w:val="24"/>
-          <w:szCs w:val="24"/>
-        </w:rPr>
-        <w:t xml:space="preserve"> y </w:t>
-      </w:r>
-      <w:proofErr w:type="spellStart"/>
-      <w:r>
-        <w:rPr>
-          <w:rFonts w:ascii="Arial" w:hAnsi="Arial" w:cs="Arial"/>
-          <w:i/>
-          <w:iCs/>
-          <w:sz w:val="24"/>
-          <w:szCs w:val="24"/>
-        </w:rPr>
-        <w:t>TearDown</w:t>
-      </w:r>
-      <w:proofErr w:type="spellEnd"/>
-      <w:r>
-        <w:rPr>
-          <w:rFonts w:ascii="Arial" w:hAnsi="Arial" w:cs="Arial"/>
-          <w:i/>
-          <w:iCs/>
-          <w:sz w:val="24"/>
-          <w:szCs w:val="24"/>
-        </w:rPr>
-        <w:t xml:space="preserve"> para facilitar la iniciación y la finalización de cada prueba.</w:t>
-      </w:r>
-    </w:p>
-    <w:p>
-      <w:pPr>
-        <w:rPr>
-          <w:rFonts w:ascii="Arial" w:hAnsi="Arial" w:cs="Arial"/>
-          <w:i/>
-          <w:iCs/>
-          <w:sz w:val="24"/>
-          <w:szCs w:val="24"/>
-        </w:rPr>
-      </w:pPr>
-      <w:r>
-        <w:rPr>
-          <w:rFonts w:ascii="Arial" w:hAnsi="Arial" w:cs="Arial"/>
-          <w:i/>
-          <w:iCs/>
-          <w:sz w:val="24"/>
-          <w:szCs w:val="24"/>
-        </w:rPr>
-        <w:br w:type="page"/>
-      </w:r>
-    </w:p>
-    <w:p>
-      <w:pPr>
-        <w:pStyle w:val="Heading1"/>
-        <w:rPr>
-          <w:rStyle w:val="Strong"/>
-          <w:rFonts w:ascii="Arial" w:hAnsi="Arial" w:cs="Arial"/>
-          <w:b w:val="0"/>
-          <w:bCs w:val="0"/>
-          <w:sz w:val="24"/>
-          <w:szCs w:val="24"/>
-        </w:rPr>
-      </w:pPr>
-      <w:bookmarkStart w:id="12" w:name="_Toc517332550"/>
-      <w:r>
-        <w:rPr>
-          <w:rStyle w:val="Strong"/>
-          <w:rFonts w:ascii="Arial" w:hAnsi="Arial" w:cs="Arial"/>
-          <w:b w:val="0"/>
-          <w:bCs w:val="0"/>
-          <w:sz w:val="24"/>
-          <w:szCs w:val="24"/>
-        </w:rPr>
-        <w:lastRenderedPageBreak/>
-        <w:t>TDD</w:t>
-      </w:r>
-      <w:bookmarkEnd w:id="12"/>
-    </w:p>
-    <w:p>
-      <w:pPr>
-        <w:pStyle w:val="Default"/>
-        <w:rPr>
-          <w:rFonts w:ascii="Arial" w:hAnsi="Arial" w:cs="Arial"/>
-        </w:rPr>
-      </w:pPr>
-      <w:r>
-        <w:rPr>
-          <w:rFonts w:ascii="Arial" w:hAnsi="Arial" w:cs="Arial"/>
-        </w:rPr>
-        <w:t xml:space="preserve">El desarrollo del software fue a partir de TDD utilizando el </w:t>
-      </w:r>
-      <w:proofErr w:type="spellStart"/>
-      <w:r>
-        <w:rPr>
-          <w:rFonts w:ascii="Arial" w:hAnsi="Arial" w:cs="Arial"/>
-        </w:rPr>
-        <w:t>framework</w:t>
-      </w:r>
-      <w:proofErr w:type="spellEnd"/>
-      <w:r>
-        <w:rPr>
-          <w:rFonts w:ascii="Arial" w:hAnsi="Arial" w:cs="Arial"/>
-        </w:rPr>
-        <w:t xml:space="preserve"> </w:t>
-      </w:r>
-      <w:proofErr w:type="spellStart"/>
-      <w:r>
-        <w:rPr>
-          <w:rFonts w:ascii="Arial" w:hAnsi="Arial" w:cs="Arial"/>
-        </w:rPr>
-        <w:t>xUnit</w:t>
-      </w:r>
-      <w:proofErr w:type="spellEnd"/>
-      <w:r>
-        <w:rPr>
-          <w:rFonts w:ascii="Arial" w:hAnsi="Arial" w:cs="Arial"/>
-        </w:rPr>
-        <w:t xml:space="preserve">. </w:t>
-      </w:r>
-    </w:p>
-    <w:p>
-      <w:pPr>
-        <w:pStyle w:val="Default"/>
-        <w:rPr>
-          <w:rFonts w:ascii="Arial" w:hAnsi="Arial" w:cs="Arial"/>
-        </w:rPr>
-      </w:pPr>
-      <w:r>
-        <w:rPr>
-          <w:rFonts w:ascii="Arial" w:hAnsi="Arial" w:cs="Arial"/>
-        </w:rPr>
-        <w:t xml:space="preserve">La implementación del obligatorio se fue realizando primero haciendo las pruebas unitarias y a medida que se iban desarrollando las mismas se hacían los métodos, clases, etc. </w:t>
-      </w:r>
-    </w:p>
-    <w:p>
-      <w:pPr>
-        <w:pStyle w:val="Default"/>
-        <w:rPr>
-          <w:rFonts w:ascii="Arial" w:hAnsi="Arial" w:cs="Arial"/>
-        </w:rPr>
-      </w:pPr>
-      <w:r>
-        <w:rPr>
-          <w:rFonts w:ascii="Arial" w:hAnsi="Arial" w:cs="Arial"/>
-        </w:rPr>
-        <w:t>Primero se realizaban las pruebas para que las mismas fallen</w:t>
-      </w:r>
-      <w:r>
-        <w:rPr>
-          <w:rFonts w:ascii="Arial" w:hAnsi="Arial" w:cs="Arial"/>
-        </w:rPr>
-        <w:t xml:space="preserve"> (no necesariamente compilaban)</w:t>
-      </w:r>
-      <w:r>
-        <w:rPr>
-          <w:rFonts w:ascii="Arial" w:hAnsi="Arial" w:cs="Arial"/>
-        </w:rPr>
-        <w:t xml:space="preserve"> y luego se implementaban los métodos, clases, etc.</w:t>
-      </w:r>
-      <w:r>
-        <w:rPr>
-          <w:rFonts w:ascii="Arial" w:hAnsi="Arial" w:cs="Arial"/>
-        </w:rPr>
-        <w:t xml:space="preserve"> mínimo</w:t>
-      </w:r>
-      <w:r>
-        <w:rPr>
-          <w:rFonts w:ascii="Arial" w:hAnsi="Arial" w:cs="Arial"/>
-        </w:rPr>
-        <w:t xml:space="preserve"> que fuera necesario para que las pruebas sean correctas. </w:t>
-      </w:r>
-    </w:p>
-    <w:p>
-      <w:pPr>
-        <w:pStyle w:val="Default"/>
-        <w:rPr>
-          <w:rFonts w:ascii="Arial" w:hAnsi="Arial" w:cs="Arial"/>
-        </w:rPr>
-      </w:pPr>
-      <w:r>
-        <w:rPr>
-          <w:rFonts w:ascii="Arial" w:hAnsi="Arial" w:cs="Arial"/>
-        </w:rPr>
-        <w:t xml:space="preserve">Una vez que las pruebas tenían el resultado esperado, en caso de ser necesario, se realizaba un </w:t>
-      </w:r>
-      <w:proofErr w:type="spellStart"/>
-      <w:r>
-        <w:rPr>
-          <w:rFonts w:ascii="Arial" w:hAnsi="Arial" w:cs="Arial"/>
-        </w:rPr>
-        <w:t>Refactor</w:t>
-      </w:r>
-      <w:proofErr w:type="spellEnd"/>
-      <w:r>
-        <w:rPr>
-          <w:rFonts w:ascii="Arial" w:hAnsi="Arial" w:cs="Arial"/>
-        </w:rPr>
-        <w:t xml:space="preserve"> con el fin de mejorar </w:t>
-      </w:r>
-      <w:r>
-        <w:rPr>
-          <w:rFonts w:ascii="Arial" w:hAnsi="Arial" w:cs="Arial"/>
-        </w:rPr>
-        <w:t>la calidad del código.</w:t>
-      </w:r>
-    </w:p>
-    <w:p>
-      <w:pPr>
-        <w:pStyle w:val="Default"/>
-        <w:rPr>
-          <w:rFonts w:ascii="Arial" w:hAnsi="Arial" w:cs="Arial"/>
-        </w:rPr>
-      </w:pPr>
-      <w:r>
-        <w:rPr>
-          <w:rFonts w:ascii="Arial" w:hAnsi="Arial" w:cs="Arial"/>
-        </w:rPr>
-        <w:t xml:space="preserve">Las pruebas fueron implementadas tanto como para que fallen como para que no falle el sistema y se buscaron generar todos los casos bordes del sistema. </w:t>
-      </w:r>
-    </w:p>
-    <w:p>
-      <w:pPr>
-        <w:pStyle w:val="Default"/>
-        <w:rPr>
-          <w:rFonts w:ascii="Arial" w:hAnsi="Arial" w:cs="Arial"/>
-        </w:rPr>
-      </w:pPr>
-      <w:r>
-        <w:rPr>
-          <w:rFonts w:ascii="Arial" w:hAnsi="Arial" w:cs="Arial"/>
-        </w:rPr>
-        <w:t xml:space="preserve">Dentro de las pruebas se probaron también </w:t>
-      </w:r>
-      <w:r>
-        <w:rPr>
-          <w:rFonts w:ascii="Arial" w:hAnsi="Arial" w:cs="Arial"/>
-        </w:rPr>
-        <w:t xml:space="preserve">las excepciones del sistema de la </w:t>
-      </w:r>
-      <w:proofErr w:type="spellStart"/>
-      <w:r>
-        <w:rPr>
-          <w:rFonts w:ascii="Arial" w:hAnsi="Arial" w:cs="Arial"/>
-        </w:rPr>
-        <w:t>BusinessLogic</w:t>
-      </w:r>
-      <w:proofErr w:type="spellEnd"/>
-      <w:r>
-        <w:rPr>
-          <w:rFonts w:ascii="Arial" w:hAnsi="Arial" w:cs="Arial"/>
-        </w:rPr>
-        <w:t>.</w:t>
-      </w:r>
-    </w:p>
-    <w:p>
-      <w:pPr>
-        <w:rPr>
-          <w:rFonts w:ascii="Arial" w:hAnsi="Arial" w:cs="Arial"/>
-          <w:sz w:val="24"/>
-          <w:szCs w:val="24"/>
-        </w:rPr>
-      </w:pPr>
-      <w:r>
-        <w:rPr>
-          <w:rFonts w:ascii="Arial" w:hAnsi="Arial" w:cs="Arial"/>
-          <w:sz w:val="24"/>
-          <w:szCs w:val="24"/>
-        </w:rPr>
-        <w:t>Cada prueba es independiente una de la otra.</w:t>
-      </w:r>
-    </w:p>
-    <w:p>
-      <w:pPr>
-        <w:pStyle w:val="Default"/>
-        <w:rPr>
-          <w:rFonts w:ascii="Arial" w:hAnsi="Arial" w:cs="Arial"/>
-        </w:rPr>
-      </w:pPr>
-      <w:r>
-        <w:rPr>
-          <w:rFonts w:ascii="Arial" w:hAnsi="Arial" w:cs="Arial"/>
-        </w:rPr>
-        <w:t>El desarrollo del software a partir de las pruebas unitarias nos ayudó a reducir el número de errores.</w:t>
-      </w:r>
-    </w:p>
-    <w:p>
-      <w:pPr>
-        <w:pStyle w:val="Heading2"/>
-        <w:rPr>
-          <w:rFonts w:ascii="Arial" w:hAnsi="Arial" w:cs="Arial"/>
-          <w:sz w:val="24"/>
-          <w:szCs w:val="24"/>
-        </w:rPr>
-      </w:pPr>
-      <w:bookmarkStart w:id="13" w:name="_Toc517332551"/>
-      <w:r>
-        <w:rPr>
-          <w:rFonts w:ascii="Arial" w:hAnsi="Arial" w:cs="Arial"/>
-          <w:sz w:val="24"/>
-          <w:szCs w:val="24"/>
-        </w:rPr>
-        <w:t>Evidencia de TDD</w:t>
-      </w:r>
-      <w:bookmarkEnd w:id="13"/>
-    </w:p>
-    <w:p>
-      <w:pPr>
         <w:autoSpaceDE w:val="0"/>
         <w:autoSpaceDN w:val="0"/>
         <w:adjustRightInd w:val="0"/>
@@ -8821,7 +8658,7 @@
           <w:sz w:val="24"/>
           <w:szCs w:val="24"/>
         </w:rPr>
-        <w:t>En el repositorio se puede ver la evidencia del uso de TDD. Se ven los pasos que</w:t>
+        <w:t>El capítulo 4 del libro habla de los comentarios en el código. Es por eso que se evitó totalmente el uso de comentarios, la necesidad de comentarios para aclarar algo es síntoma de que hay código mal escrito que debería ser rediseñado. Es preferible expresarse mediante el propio código.</w:t>
       </w:r>
     </w:p>
     <w:p>
@@ -8842,175 +8679,56 @@
           <w:sz w:val="24"/>
           <w:szCs w:val="24"/>
         </w:rPr>
-        <w:t>Utilizamos mencionados anteriormente agrupados en 3 etapas distintas:</w:t>
-      </w:r>
-    </w:p>
-    <w:p>
-      <w:pPr>
-        <w:pStyle w:val="ListParagraph"/>
-        <w:numPr>
-          <w:ilvl w:val="0"/>
-          <w:numId w:val="2"/>
-        </w:numPr>
-        <w:autoSpaceDE w:val="0"/>
-        <w:autoSpaceDN w:val="0"/>
-        <w:adjustRightInd w:val="0"/>
-        <w:spacing w:after="0" w:line="240" w:lineRule="auto"/>
-        <w:rPr>
-          <w:rFonts w:ascii="Arial" w:hAnsi="Arial" w:cs="Arial"/>
-          <w:sz w:val="24"/>
-          <w:szCs w:val="24"/>
-        </w:rPr>
-      </w:pPr>
-      <w:r>
-        <w:rPr>
-          <w:rFonts w:ascii="Arial" w:hAnsi="Arial" w:cs="Arial"/>
-          <w:sz w:val="24"/>
-          <w:szCs w:val="24"/>
-        </w:rPr>
-        <w:t xml:space="preserve">Paso Red: Creamos la </w:t>
-      </w:r>
-      <w:proofErr w:type="gramStart"/>
-      <w:r>
-        <w:rPr>
-          <w:rFonts w:ascii="Arial" w:hAnsi="Arial" w:cs="Arial"/>
-          <w:sz w:val="24"/>
-          <w:szCs w:val="24"/>
-        </w:rPr>
-        <w:t>prueba</w:t>
-      </w:r>
-      <w:proofErr w:type="gramEnd"/>
-      <w:r>
-        <w:rPr>
-          <w:rFonts w:ascii="Arial" w:hAnsi="Arial" w:cs="Arial"/>
-          <w:sz w:val="24"/>
-          <w:szCs w:val="24"/>
-        </w:rPr>
-        <w:t xml:space="preserve"> aunque no compile.</w:t>
-      </w:r>
-    </w:p>
-    <w:p>
-      <w:pPr>
-        <w:pStyle w:val="ListParagraph"/>
-        <w:numPr>
-          <w:ilvl w:val="0"/>
-          <w:numId w:val="2"/>
-        </w:numPr>
-        <w:autoSpaceDE w:val="0"/>
-        <w:autoSpaceDN w:val="0"/>
-        <w:adjustRightInd w:val="0"/>
-        <w:spacing w:after="0" w:line="240" w:lineRule="auto"/>
-        <w:rPr>
-          <w:rFonts w:ascii="Arial" w:hAnsi="Arial" w:cs="Arial"/>
-          <w:sz w:val="24"/>
-          <w:szCs w:val="24"/>
-        </w:rPr>
-      </w:pPr>
-      <w:r>
-        <w:rPr>
-          <w:rFonts w:ascii="Arial" w:hAnsi="Arial" w:cs="Arial"/>
-          <w:sz w:val="24"/>
-          <w:szCs w:val="24"/>
-        </w:rPr>
-        <w:t>Paso Green: Implementamos lo mínimo necesario para que la prueba compile (en caso de que no lo haga) y luego para que pase.</w:t>
-      </w:r>
-    </w:p>
-    <w:p>
-      <w:pPr>
-        <w:pStyle w:val="ListParagraph"/>
-        <w:numPr>
-          <w:ilvl w:val="0"/>
-          <w:numId w:val="2"/>
-        </w:numPr>
-        <w:autoSpaceDE w:val="0"/>
-        <w:autoSpaceDN w:val="0"/>
-        <w:adjustRightInd w:val="0"/>
-        <w:spacing w:after="0" w:line="240" w:lineRule="auto"/>
-        <w:rPr>
-          <w:rFonts w:ascii="Arial" w:hAnsi="Arial" w:cs="Arial"/>
-          <w:sz w:val="24"/>
-          <w:szCs w:val="24"/>
-        </w:rPr>
-      </w:pPr>
-      <w:proofErr w:type="spellStart"/>
-      <w:r>
-        <w:rPr>
-          <w:rFonts w:ascii="Arial" w:hAnsi="Arial" w:cs="Arial"/>
-          <w:sz w:val="24"/>
-          <w:szCs w:val="24"/>
-        </w:rPr>
-        <w:t>Refactor</w:t>
-      </w:r>
-      <w:proofErr w:type="spellEnd"/>
-      <w:r>
-        <w:rPr>
-          <w:rFonts w:ascii="Arial" w:hAnsi="Arial" w:cs="Arial"/>
-          <w:sz w:val="24"/>
-          <w:szCs w:val="24"/>
-        </w:rPr>
-        <w:t xml:space="preserve">: Modificamos el código implementado en los pasos anteriores sin modificar el comportamiento del mismo aplicando las técnicas mencionadas en </w:t>
-      </w:r>
-      <w:r>
-        <w:rPr>
-          <w:rFonts w:ascii="Arial" w:eastAsia="TimesNewRomanPSMT" w:hAnsi="Arial" w:cs="Arial"/>
-          <w:sz w:val="24"/>
-          <w:szCs w:val="24"/>
-        </w:rPr>
-        <w:t>el Sector de “</w:t>
-      </w:r>
-      <w:proofErr w:type="spellStart"/>
-      <w:r>
-        <w:rPr>
-          <w:rFonts w:ascii="Arial" w:eastAsia="TimesNewRomanPSMT" w:hAnsi="Arial" w:cs="Arial"/>
-          <w:sz w:val="24"/>
-          <w:szCs w:val="24"/>
-        </w:rPr>
-        <w:t>Clean</w:t>
-      </w:r>
-      <w:proofErr w:type="spellEnd"/>
-      <w:r>
-        <w:rPr>
-          <w:rFonts w:ascii="Arial" w:eastAsia="TimesNewRomanPSMT" w:hAnsi="Arial" w:cs="Arial"/>
-          <w:sz w:val="24"/>
-          <w:szCs w:val="24"/>
-        </w:rPr>
-        <w:t xml:space="preserve"> </w:t>
-      </w:r>
-      <w:proofErr w:type="spellStart"/>
-      <w:r>
-        <w:rPr>
-          <w:rFonts w:ascii="Arial" w:eastAsia="TimesNewRomanPSMT" w:hAnsi="Arial" w:cs="Arial"/>
-          <w:sz w:val="24"/>
-          <w:szCs w:val="24"/>
-        </w:rPr>
-        <w:t>Code</w:t>
-      </w:r>
-      <w:proofErr w:type="spellEnd"/>
-      <w:r>
-        <w:rPr>
-          <w:rFonts w:ascii="Arial" w:eastAsia="TimesNewRomanPSMT" w:hAnsi="Arial" w:cs="Arial"/>
-          <w:sz w:val="24"/>
-          <w:szCs w:val="24"/>
-        </w:rPr>
-        <w:t>”.</w:t>
-      </w:r>
-    </w:p>
-    <w:p>
-      <w:pPr>
-        <w:autoSpaceDE w:val="0"/>
-        <w:autoSpaceDN w:val="0"/>
-        <w:adjustRightInd w:val="0"/>
-        <w:spacing w:after="0" w:line="240" w:lineRule="auto"/>
-        <w:ind w:left="360"/>
-        <w:rPr>
-          <w:rFonts w:ascii="Arial" w:hAnsi="Arial" w:cs="Arial"/>
-          <w:sz w:val="24"/>
-          <w:szCs w:val="24"/>
-        </w:rPr>
-      </w:pPr>
-    </w:p>
-    <w:p>
-      <w:pPr>
+        <w:t xml:space="preserve">El único código que se utilizaron comentarios fue en las pruebas de </w:t>
+      </w:r>
+      <w:proofErr w:type="spellStart"/>
+      <w:r>
+        <w:rPr>
+          <w:rFonts w:ascii="Arial" w:hAnsi="Arial" w:cs="Arial"/>
+          <w:sz w:val="24"/>
+          <w:szCs w:val="24"/>
+        </w:rPr>
+        <w:t>Mock</w:t>
+      </w:r>
+      <w:proofErr w:type="spellEnd"/>
+      <w:r>
+        <w:rPr>
+          <w:rFonts w:ascii="Arial" w:hAnsi="Arial" w:cs="Arial"/>
+          <w:sz w:val="24"/>
+          <w:szCs w:val="24"/>
+        </w:rPr>
+        <w:t xml:space="preserve"> para separar cada una de las diferentes secciones.</w:t>
+      </w:r>
+    </w:p>
+    <w:p>
+      <w:pPr>
+        <w:rPr>
+          <w:rFonts w:ascii="Arial" w:hAnsi="Arial" w:cs="Arial"/>
+          <w:sz w:val="24"/>
+          <w:szCs w:val="24"/>
+        </w:rPr>
+      </w:pPr>
+    </w:p>
+    <w:p>
+      <w:pPr>
+        <w:rPr>
+          <w:rFonts w:ascii="Arial" w:hAnsi="Arial" w:cs="Arial"/>
+          <w:sz w:val="24"/>
+          <w:szCs w:val="24"/>
+        </w:rPr>
+      </w:pPr>
+      <w:r>
+        <w:rPr>
+          <w:rFonts w:ascii="Arial" w:hAnsi="Arial" w:cs="Arial"/>
+          <w:sz w:val="24"/>
+          <w:szCs w:val="24"/>
+        </w:rPr>
+        <w:t>El capítulo 7 del libro habla del manejo de errores. El manejo de errores fue algo que tuvimos presente a lo largo del desarrollo del obligatorio. Estos errores lo hicimos a través del manejo de excepciones y para ello definimos una clase de excepción para cada entidad del dominio, así como para el motor y para la conexión a la base de datos.</w:t>
+      </w:r>
+    </w:p>
+    <w:p>
+      <w:pPr>
+        <w:jc w:val="center"/>
         <w:rPr>
           <w:rFonts w:ascii="Arial" w:hAnsi="Arial" w:cs="Arial"/>
           <w:sz w:val="24"/>
@@ -9026,10 +8744,10 @@
           <w:lang w:eastAsia="es-UY"/>
         </w:rPr>
         <w:drawing>
-          <wp:inline distT="0" distB="0" distL="0" distR="0" wp14:anchorId="0C28488F" wp14:editId="7C08027F">
-            <wp:extent cx="4857750" cy="2162175"/>
-            <wp:effectExtent l="0" t="0" r="0" b="9525"/>
-            <wp:docPr id="8" name="Picture 8"/>
+          <wp:inline distT="0" distB="0" distL="0" distR="0" wp14:anchorId="675C2E8A" wp14:editId="786CC35E">
+            <wp:extent cx="2324100" cy="1200150"/>
+            <wp:effectExtent l="0" t="0" r="0" b="0"/>
+            <wp:docPr id="6" name="Picture 6"/>
             <wp:cNvGraphicFramePr>
               <a:graphicFrameLocks xmlns:a="http://schemas.openxmlformats.org/drawingml/2006/main" noChangeAspect="1"/>
             </wp:cNvGraphicFramePr>
@@ -9049,6 +8767,1007 @@
                   <pic:spPr>
                     <a:xfrm>
                       <a:off x="0" y="0"/>
+                      <a:ext cx="2324100" cy="1200150"/>
+                    </a:xfrm>
+                    <a:prstGeom prst="rect">
+                      <a:avLst/>
+                    </a:prstGeom>
+                  </pic:spPr>
+                </pic:pic>
+              </a:graphicData>
+            </a:graphic>
+          </wp:inline>
+        </w:drawing>
+      </w:r>
+    </w:p>
+    <w:p>
+      <w:pPr>
+        <w:jc w:val="center"/>
+        <w:rPr>
+          <w:rFonts w:ascii="Arial" w:hAnsi="Arial" w:cs="Arial"/>
+          <w:i/>
+          <w:iCs/>
+          <w:sz w:val="24"/>
+          <w:szCs w:val="24"/>
+        </w:rPr>
+      </w:pPr>
+      <w:r>
+        <w:rPr>
+          <w:rFonts w:ascii="Arial" w:hAnsi="Arial" w:cs="Arial"/>
+          <w:i/>
+          <w:iCs/>
+          <w:sz w:val="24"/>
+          <w:szCs w:val="24"/>
+        </w:rPr>
+        <w:t>Según el error manejado genera una nueva excepción.</w:t>
+      </w:r>
+    </w:p>
+    <w:p>
+      <w:pPr>
+        <w:rPr>
+          <w:rFonts w:ascii="Arial" w:hAnsi="Arial" w:cs="Arial"/>
+          <w:sz w:val="24"/>
+          <w:szCs w:val="24"/>
+        </w:rPr>
+      </w:pPr>
+      <w:r>
+        <w:rPr>
+          <w:rFonts w:ascii="Arial" w:hAnsi="Arial" w:cs="Arial"/>
+          <w:sz w:val="24"/>
+          <w:szCs w:val="24"/>
+        </w:rPr>
+        <w:lastRenderedPageBreak/>
+        <w:t xml:space="preserve">Luego para cada acción que realiza un usuario desde la </w:t>
+      </w:r>
+      <w:proofErr w:type="spellStart"/>
+      <w:r>
+        <w:rPr>
+          <w:rFonts w:ascii="Arial" w:hAnsi="Arial" w:cs="Arial"/>
+          <w:sz w:val="24"/>
+          <w:szCs w:val="24"/>
+        </w:rPr>
+        <w:t>WebApi</w:t>
+      </w:r>
+      <w:proofErr w:type="spellEnd"/>
+      <w:r>
+        <w:rPr>
+          <w:rFonts w:ascii="Arial" w:hAnsi="Arial" w:cs="Arial"/>
+          <w:sz w:val="24"/>
+          <w:szCs w:val="24"/>
+        </w:rPr>
+        <w:t xml:space="preserve"> se hace un </w:t>
+      </w:r>
+      <w:r>
+        <w:rPr>
+          <w:rFonts w:ascii="Arial" w:hAnsi="Arial" w:cs="Arial"/>
+          <w:i/>
+          <w:iCs/>
+          <w:sz w:val="24"/>
+          <w:szCs w:val="24"/>
+        </w:rPr>
+        <w:t xml:space="preserve">try/catch </w:t>
+      </w:r>
+      <w:r>
+        <w:rPr>
+          <w:rFonts w:ascii="Arial" w:hAnsi="Arial" w:cs="Arial"/>
+          <w:sz w:val="24"/>
+          <w:szCs w:val="24"/>
+        </w:rPr>
+        <w:t>y en caso de entrar al catch se le muestra el mensaje de error generado en la excepción.</w:t>
+      </w:r>
+    </w:p>
+    <w:p>
+      <w:pPr>
+        <w:rPr>
+          <w:rFonts w:ascii="Arial" w:hAnsi="Arial" w:cs="Arial"/>
+          <w:sz w:val="24"/>
+          <w:szCs w:val="24"/>
+        </w:rPr>
+      </w:pPr>
+      <w:r>
+        <w:rPr>
+          <w:rFonts w:ascii="Arial" w:hAnsi="Arial" w:cs="Arial"/>
+          <w:sz w:val="24"/>
+          <w:szCs w:val="24"/>
+        </w:rPr>
+        <w:t>En cuanto a las pruebas seguimos las prácticas sugeridas en el capítulo 9 del libro acerca de las pruebas unitarias. Buscamos acoplarnos lo más posible a las reglas FIRST sobre el código de test son:</w:t>
+      </w:r>
+    </w:p>
+    <w:p>
+      <w:pPr>
+        <w:pStyle w:val="ListParagraph"/>
+        <w:numPr>
+          <w:ilvl w:val="0"/>
+          <w:numId w:val="1"/>
+        </w:numPr>
+        <w:autoSpaceDE w:val="0"/>
+        <w:autoSpaceDN w:val="0"/>
+        <w:adjustRightInd w:val="0"/>
+        <w:spacing w:after="85" w:line="240" w:lineRule="auto"/>
+        <w:rPr>
+          <w:rFonts w:ascii="Arial" w:hAnsi="Arial" w:cs="Arial"/>
+          <w:color w:val="000000"/>
+          <w:sz w:val="24"/>
+          <w:szCs w:val="24"/>
+        </w:rPr>
+      </w:pPr>
+      <w:proofErr w:type="spellStart"/>
+      <w:r>
+        <w:rPr>
+          <w:rFonts w:ascii="Arial" w:hAnsi="Arial" w:cs="Arial"/>
+          <w:b/>
+          <w:color w:val="000000"/>
+          <w:sz w:val="24"/>
+          <w:szCs w:val="24"/>
+        </w:rPr>
+        <w:t>Fast</w:t>
+      </w:r>
+      <w:proofErr w:type="spellEnd"/>
+      <w:r>
+        <w:rPr>
+          <w:rFonts w:ascii="Arial" w:hAnsi="Arial" w:cs="Arial"/>
+          <w:color w:val="000000"/>
+          <w:sz w:val="24"/>
+          <w:szCs w:val="24"/>
+        </w:rPr>
+        <w:t xml:space="preserve">: Se deben ejecutar rápido y muy a menudo. </w:t>
+      </w:r>
+    </w:p>
+    <w:p>
+      <w:pPr>
+        <w:pStyle w:val="ListParagraph"/>
+        <w:numPr>
+          <w:ilvl w:val="0"/>
+          <w:numId w:val="1"/>
+        </w:numPr>
+        <w:autoSpaceDE w:val="0"/>
+        <w:autoSpaceDN w:val="0"/>
+        <w:adjustRightInd w:val="0"/>
+        <w:spacing w:after="85" w:line="240" w:lineRule="auto"/>
+        <w:rPr>
+          <w:rFonts w:ascii="Arial" w:hAnsi="Arial" w:cs="Arial"/>
+          <w:color w:val="000000"/>
+          <w:sz w:val="24"/>
+          <w:szCs w:val="24"/>
+        </w:rPr>
+      </w:pPr>
+      <w:proofErr w:type="spellStart"/>
+      <w:r>
+        <w:rPr>
+          <w:rFonts w:ascii="Arial" w:hAnsi="Arial" w:cs="Arial"/>
+          <w:b/>
+          <w:color w:val="000000"/>
+          <w:sz w:val="24"/>
+          <w:szCs w:val="24"/>
+        </w:rPr>
+        <w:t>Independent</w:t>
+      </w:r>
+      <w:proofErr w:type="spellEnd"/>
+      <w:r>
+        <w:rPr>
+          <w:rFonts w:ascii="Arial" w:hAnsi="Arial" w:cs="Arial"/>
+          <w:color w:val="000000"/>
+          <w:sz w:val="24"/>
+          <w:szCs w:val="24"/>
+        </w:rPr>
+        <w:t xml:space="preserve">: Las condiciones de un test no deben depender de un test anterior. </w:t>
+      </w:r>
+    </w:p>
+    <w:p>
+      <w:pPr>
+        <w:pStyle w:val="ListParagraph"/>
+        <w:numPr>
+          <w:ilvl w:val="0"/>
+          <w:numId w:val="1"/>
+        </w:numPr>
+        <w:autoSpaceDE w:val="0"/>
+        <w:autoSpaceDN w:val="0"/>
+        <w:adjustRightInd w:val="0"/>
+        <w:spacing w:after="85" w:line="240" w:lineRule="auto"/>
+        <w:rPr>
+          <w:rFonts w:ascii="Arial" w:hAnsi="Arial" w:cs="Arial"/>
+          <w:color w:val="000000"/>
+          <w:sz w:val="24"/>
+          <w:szCs w:val="24"/>
+        </w:rPr>
+      </w:pPr>
+      <w:proofErr w:type="spellStart"/>
+      <w:r>
+        <w:rPr>
+          <w:rFonts w:ascii="Arial" w:hAnsi="Arial" w:cs="Arial"/>
+          <w:b/>
+          <w:color w:val="000000"/>
+          <w:sz w:val="24"/>
+          <w:szCs w:val="24"/>
+        </w:rPr>
+        <w:t>Repeteable</w:t>
+      </w:r>
+      <w:proofErr w:type="spellEnd"/>
+      <w:r>
+        <w:rPr>
+          <w:rFonts w:ascii="Arial" w:hAnsi="Arial" w:cs="Arial"/>
+          <w:color w:val="000000"/>
+          <w:sz w:val="24"/>
+          <w:szCs w:val="24"/>
+        </w:rPr>
+        <w:t xml:space="preserve">: Se deben poder ejecutar en cualquier entorno. </w:t>
+      </w:r>
+    </w:p>
+    <w:p>
+      <w:pPr>
+        <w:pStyle w:val="ListParagraph"/>
+        <w:numPr>
+          <w:ilvl w:val="0"/>
+          <w:numId w:val="1"/>
+        </w:numPr>
+        <w:autoSpaceDE w:val="0"/>
+        <w:autoSpaceDN w:val="0"/>
+        <w:adjustRightInd w:val="0"/>
+        <w:spacing w:after="0" w:line="240" w:lineRule="auto"/>
+        <w:rPr>
+          <w:rFonts w:ascii="Arial" w:hAnsi="Arial" w:cs="Arial"/>
+          <w:color w:val="000000"/>
+          <w:sz w:val="24"/>
+          <w:szCs w:val="24"/>
+        </w:rPr>
+      </w:pPr>
+      <w:proofErr w:type="spellStart"/>
+      <w:r>
+        <w:rPr>
+          <w:rFonts w:ascii="Arial" w:hAnsi="Arial" w:cs="Arial"/>
+          <w:b/>
+          <w:color w:val="000000"/>
+          <w:sz w:val="24"/>
+          <w:szCs w:val="24"/>
+        </w:rPr>
+        <w:t>Self-Validating</w:t>
+      </w:r>
+      <w:proofErr w:type="spellEnd"/>
+      <w:r>
+        <w:rPr>
+          <w:rFonts w:ascii="Arial" w:hAnsi="Arial" w:cs="Arial"/>
+          <w:color w:val="000000"/>
+          <w:sz w:val="24"/>
+          <w:szCs w:val="24"/>
+        </w:rPr>
+        <w:t>: El propio test debe decir si se cumple o no, no debe hacer falta realizar comprobaciones posteriores al test.</w:t>
+      </w:r>
+    </w:p>
+    <w:p>
+      <w:pPr>
+        <w:pStyle w:val="ListParagraph"/>
+        <w:numPr>
+          <w:ilvl w:val="0"/>
+          <w:numId w:val="1"/>
+        </w:numPr>
+        <w:autoSpaceDE w:val="0"/>
+        <w:autoSpaceDN w:val="0"/>
+        <w:adjustRightInd w:val="0"/>
+        <w:spacing w:after="0" w:line="240" w:lineRule="auto"/>
+        <w:rPr>
+          <w:rFonts w:ascii="Arial" w:hAnsi="Arial" w:cs="Arial"/>
+          <w:color w:val="000000"/>
+          <w:sz w:val="24"/>
+          <w:szCs w:val="24"/>
+        </w:rPr>
+      </w:pPr>
+      <w:proofErr w:type="spellStart"/>
+      <w:r>
+        <w:rPr>
+          <w:rFonts w:ascii="Arial" w:hAnsi="Arial" w:cs="Arial"/>
+          <w:b/>
+          <w:color w:val="000000"/>
+          <w:sz w:val="24"/>
+          <w:szCs w:val="24"/>
+        </w:rPr>
+        <w:t>Timely</w:t>
+      </w:r>
+      <w:proofErr w:type="spellEnd"/>
+      <w:r>
+        <w:rPr>
+          <w:rFonts w:ascii="Arial" w:hAnsi="Arial" w:cs="Arial"/>
+          <w:color w:val="000000"/>
+          <w:sz w:val="24"/>
+          <w:szCs w:val="24"/>
+        </w:rPr>
+        <w:t xml:space="preserve">: Los </w:t>
+      </w:r>
+      <w:proofErr w:type="spellStart"/>
+      <w:r>
+        <w:rPr>
+          <w:rFonts w:ascii="Arial" w:hAnsi="Arial" w:cs="Arial"/>
+          <w:color w:val="000000"/>
+          <w:sz w:val="24"/>
+          <w:szCs w:val="24"/>
+        </w:rPr>
+        <w:t>tests</w:t>
+      </w:r>
+      <w:proofErr w:type="spellEnd"/>
+      <w:r>
+        <w:rPr>
+          <w:rFonts w:ascii="Arial" w:hAnsi="Arial" w:cs="Arial"/>
+          <w:color w:val="000000"/>
+          <w:sz w:val="24"/>
+          <w:szCs w:val="24"/>
+        </w:rPr>
+        <w:t xml:space="preserve"> se deben escribir en el momento adecuado, que es justo ante de escribir el código de producción, lo que permite escribir código fácilmente </w:t>
+      </w:r>
+      <w:proofErr w:type="spellStart"/>
+      <w:r>
+        <w:rPr>
+          <w:rFonts w:ascii="Arial" w:hAnsi="Arial" w:cs="Arial"/>
+          <w:color w:val="000000"/>
+          <w:sz w:val="24"/>
+          <w:szCs w:val="24"/>
+        </w:rPr>
+        <w:t>testeable</w:t>
+      </w:r>
+      <w:proofErr w:type="spellEnd"/>
+      <w:r>
+        <w:rPr>
+          <w:rFonts w:ascii="Arial" w:hAnsi="Arial" w:cs="Arial"/>
+          <w:color w:val="000000"/>
+          <w:sz w:val="24"/>
+          <w:szCs w:val="24"/>
+        </w:rPr>
+        <w:t xml:space="preserve">. </w:t>
+      </w:r>
+    </w:p>
+    <w:p>
+      <w:pPr>
+        <w:jc w:val="center"/>
+        <w:rPr>
+          <w:rFonts w:ascii="Arial" w:hAnsi="Arial" w:cs="Arial"/>
+          <w:i/>
+          <w:iCs/>
+          <w:sz w:val="24"/>
+          <w:szCs w:val="24"/>
+        </w:rPr>
+      </w:pPr>
+    </w:p>
+    <w:p>
+      <w:pPr>
+        <w:jc w:val="center"/>
+        <w:rPr>
+          <w:rFonts w:ascii="Arial" w:hAnsi="Arial" w:cs="Arial"/>
+          <w:i/>
+          <w:iCs/>
+          <w:sz w:val="24"/>
+          <w:szCs w:val="24"/>
+        </w:rPr>
+      </w:pPr>
+      <w:r>
+        <w:rPr>
+          <w:rFonts w:ascii="Arial" w:hAnsi="Arial" w:cs="Arial"/>
+          <w:noProof/>
+          <w:sz w:val="24"/>
+          <w:szCs w:val="24"/>
+          <w:lang w:eastAsia="es-UY"/>
+        </w:rPr>
+        <w:drawing>
+          <wp:inline distT="0" distB="0" distL="0" distR="0" wp14:anchorId="0D2A85F5" wp14:editId="0E4D35BE">
+            <wp:extent cx="5400040" cy="2033270"/>
+            <wp:effectExtent l="0" t="0" r="0" b="5080"/>
+            <wp:docPr id="7" name="Picture 7"/>
+            <wp:cNvGraphicFramePr>
+              <a:graphicFrameLocks xmlns:a="http://schemas.openxmlformats.org/drawingml/2006/main" noChangeAspect="1"/>
+            </wp:cNvGraphicFramePr>
+            <a:graphic xmlns:a="http://schemas.openxmlformats.org/drawingml/2006/main">
+              <a:graphicData uri="http://schemas.openxmlformats.org/drawingml/2006/picture">
+                <pic:pic xmlns:pic="http://schemas.openxmlformats.org/drawingml/2006/picture">
+                  <pic:nvPicPr>
+                    <pic:cNvPr id="1" name=""/>
+                    <pic:cNvPicPr/>
+                  </pic:nvPicPr>
+                  <pic:blipFill>
+                    <a:blip r:embed="rId26"/>
+                    <a:stretch>
+                      <a:fillRect/>
+                    </a:stretch>
+                  </pic:blipFill>
+                  <pic:spPr>
+                    <a:xfrm>
+                      <a:off x="0" y="0"/>
+                      <a:ext cx="5400040" cy="2033270"/>
+                    </a:xfrm>
+                    <a:prstGeom prst="rect">
+                      <a:avLst/>
+                    </a:prstGeom>
+                  </pic:spPr>
+                </pic:pic>
+              </a:graphicData>
+            </a:graphic>
+          </wp:inline>
+        </w:drawing>
+      </w:r>
+    </w:p>
+    <w:p>
+      <w:pPr>
+        <w:jc w:val="center"/>
+        <w:rPr>
+          <w:rFonts w:ascii="Arial" w:hAnsi="Arial" w:cs="Arial"/>
+          <w:i/>
+          <w:iCs/>
+          <w:sz w:val="24"/>
+          <w:szCs w:val="24"/>
+        </w:rPr>
+      </w:pPr>
+      <w:r>
+        <w:rPr>
+          <w:rFonts w:ascii="Arial" w:hAnsi="Arial" w:cs="Arial"/>
+          <w:i/>
+          <w:iCs/>
+          <w:sz w:val="24"/>
+          <w:szCs w:val="24"/>
+        </w:rPr>
+        <w:t xml:space="preserve">Ejemplo de pruebas: Cada una prueba una única cosa. Utilizamos métodos de </w:t>
+      </w:r>
+      <w:proofErr w:type="spellStart"/>
+      <w:r>
+        <w:rPr>
+          <w:rFonts w:ascii="Arial" w:hAnsi="Arial" w:cs="Arial"/>
+          <w:i/>
+          <w:iCs/>
+          <w:sz w:val="24"/>
+          <w:szCs w:val="24"/>
+        </w:rPr>
+        <w:t>SetUp</w:t>
+      </w:r>
+      <w:proofErr w:type="spellEnd"/>
+      <w:r>
+        <w:rPr>
+          <w:rFonts w:ascii="Arial" w:hAnsi="Arial" w:cs="Arial"/>
+          <w:i/>
+          <w:iCs/>
+          <w:sz w:val="24"/>
+          <w:szCs w:val="24"/>
+        </w:rPr>
+        <w:t xml:space="preserve"> y </w:t>
+      </w:r>
+      <w:proofErr w:type="spellStart"/>
+      <w:r>
+        <w:rPr>
+          <w:rFonts w:ascii="Arial" w:hAnsi="Arial" w:cs="Arial"/>
+          <w:i/>
+          <w:iCs/>
+          <w:sz w:val="24"/>
+          <w:szCs w:val="24"/>
+        </w:rPr>
+        <w:t>TearDown</w:t>
+      </w:r>
+      <w:proofErr w:type="spellEnd"/>
+      <w:r>
+        <w:rPr>
+          <w:rFonts w:ascii="Arial" w:hAnsi="Arial" w:cs="Arial"/>
+          <w:i/>
+          <w:iCs/>
+          <w:sz w:val="24"/>
+          <w:szCs w:val="24"/>
+        </w:rPr>
+        <w:t xml:space="preserve"> para facilitar la iniciación y la finalización de cada prueba.</w:t>
+      </w:r>
+    </w:p>
+    <w:p>
+      <w:pPr>
+        <w:rPr>
+          <w:rFonts w:ascii="Arial" w:hAnsi="Arial" w:cs="Arial"/>
+          <w:i/>
+          <w:iCs/>
+          <w:sz w:val="24"/>
+          <w:szCs w:val="24"/>
+        </w:rPr>
+      </w:pPr>
+      <w:r>
+        <w:rPr>
+          <w:rFonts w:ascii="Arial" w:hAnsi="Arial" w:cs="Arial"/>
+          <w:i/>
+          <w:iCs/>
+          <w:sz w:val="24"/>
+          <w:szCs w:val="24"/>
+        </w:rPr>
+        <w:br w:type="page"/>
+      </w:r>
+    </w:p>
+    <w:p>
+      <w:pPr>
+        <w:pStyle w:val="Heading1"/>
+        <w:rPr>
+          <w:rStyle w:val="Strong"/>
+          <w:rFonts w:ascii="Arial" w:hAnsi="Arial" w:cs="Arial"/>
+          <w:b w:val="0"/>
+          <w:bCs w:val="0"/>
+          <w:sz w:val="24"/>
+          <w:szCs w:val="24"/>
+        </w:rPr>
+      </w:pPr>
+      <w:bookmarkStart w:id="12" w:name="_Toc517332550"/>
+      <w:r>
+        <w:rPr>
+          <w:rStyle w:val="Strong"/>
+          <w:rFonts w:ascii="Arial" w:hAnsi="Arial" w:cs="Arial"/>
+          <w:b w:val="0"/>
+          <w:bCs w:val="0"/>
+          <w:sz w:val="24"/>
+          <w:szCs w:val="24"/>
+        </w:rPr>
+        <w:lastRenderedPageBreak/>
+        <w:t>TDD</w:t>
+      </w:r>
+      <w:bookmarkEnd w:id="12"/>
+    </w:p>
+    <w:p>
+      <w:pPr>
+        <w:pStyle w:val="Default"/>
+        <w:rPr>
+          <w:rFonts w:ascii="Arial" w:hAnsi="Arial" w:cs="Arial"/>
+        </w:rPr>
+      </w:pPr>
+      <w:r>
+        <w:rPr>
+          <w:rFonts w:ascii="Arial" w:hAnsi="Arial" w:cs="Arial"/>
+        </w:rPr>
+        <w:t xml:space="preserve">El desarrollo del software fue a partir de TDD utilizando el </w:t>
+      </w:r>
+      <w:proofErr w:type="spellStart"/>
+      <w:r>
+        <w:rPr>
+          <w:rFonts w:ascii="Arial" w:hAnsi="Arial" w:cs="Arial"/>
+        </w:rPr>
+        <w:t>framework</w:t>
+      </w:r>
+      <w:proofErr w:type="spellEnd"/>
+      <w:r>
+        <w:rPr>
+          <w:rFonts w:ascii="Arial" w:hAnsi="Arial" w:cs="Arial"/>
+        </w:rPr>
+        <w:t xml:space="preserve"> </w:t>
+      </w:r>
+      <w:proofErr w:type="spellStart"/>
+      <w:r>
+        <w:rPr>
+          <w:rFonts w:ascii="Arial" w:hAnsi="Arial" w:cs="Arial"/>
+        </w:rPr>
+        <w:t>xUnit</w:t>
+      </w:r>
+      <w:proofErr w:type="spellEnd"/>
+      <w:r>
+        <w:rPr>
+          <w:rFonts w:ascii="Arial" w:hAnsi="Arial" w:cs="Arial"/>
+        </w:rPr>
+        <w:t xml:space="preserve">. </w:t>
+      </w:r>
+    </w:p>
+    <w:p>
+      <w:pPr>
+        <w:pStyle w:val="Default"/>
+        <w:rPr>
+          <w:rFonts w:ascii="Arial" w:hAnsi="Arial" w:cs="Arial"/>
+        </w:rPr>
+      </w:pPr>
+      <w:r>
+        <w:rPr>
+          <w:rFonts w:ascii="Arial" w:hAnsi="Arial" w:cs="Arial"/>
+        </w:rPr>
+        <w:t xml:space="preserve">La implementación del obligatorio se fue realizando primero haciendo las pruebas unitarias y a medida que se iban desarrollando las mismas se hacían los métodos, clases, etc. </w:t>
+      </w:r>
+    </w:p>
+    <w:p>
+      <w:pPr>
+        <w:pStyle w:val="Default"/>
+        <w:rPr>
+          <w:rFonts w:ascii="Arial" w:hAnsi="Arial" w:cs="Arial"/>
+        </w:rPr>
+      </w:pPr>
+      <w:r>
+        <w:rPr>
+          <w:rFonts w:ascii="Arial" w:hAnsi="Arial" w:cs="Arial"/>
+        </w:rPr>
+        <w:t>Primero se realizaban las pruebas para que las mismas fallen</w:t>
+      </w:r>
+      <w:r>
+        <w:rPr>
+          <w:rFonts w:ascii="Arial" w:hAnsi="Arial" w:cs="Arial"/>
+        </w:rPr>
+        <w:t xml:space="preserve"> (no necesariamente compilaban)</w:t>
+      </w:r>
+      <w:r>
+        <w:rPr>
+          <w:rFonts w:ascii="Arial" w:hAnsi="Arial" w:cs="Arial"/>
+        </w:rPr>
+        <w:t xml:space="preserve"> y luego se implementaban los métodos, clases, etc.</w:t>
+      </w:r>
+      <w:r>
+        <w:rPr>
+          <w:rFonts w:ascii="Arial" w:hAnsi="Arial" w:cs="Arial"/>
+        </w:rPr>
+        <w:t xml:space="preserve"> mínimo</w:t>
+      </w:r>
+      <w:r>
+        <w:rPr>
+          <w:rFonts w:ascii="Arial" w:hAnsi="Arial" w:cs="Arial"/>
+        </w:rPr>
+        <w:t xml:space="preserve"> que fuera necesario para que las pruebas sean correctas. </w:t>
+      </w:r>
+    </w:p>
+    <w:p>
+      <w:pPr>
+        <w:pStyle w:val="Default"/>
+        <w:rPr>
+          <w:rFonts w:ascii="Arial" w:hAnsi="Arial" w:cs="Arial"/>
+        </w:rPr>
+      </w:pPr>
+      <w:r>
+        <w:rPr>
+          <w:rFonts w:ascii="Arial" w:hAnsi="Arial" w:cs="Arial"/>
+        </w:rPr>
+        <w:t xml:space="preserve">Una vez que las pruebas tenían el resultado esperado, en caso de ser necesario, se realizaba un </w:t>
+      </w:r>
+      <w:proofErr w:type="spellStart"/>
+      <w:r>
+        <w:rPr>
+          <w:rFonts w:ascii="Arial" w:hAnsi="Arial" w:cs="Arial"/>
+        </w:rPr>
+        <w:t>Refactor</w:t>
+      </w:r>
+      <w:proofErr w:type="spellEnd"/>
+      <w:r>
+        <w:rPr>
+          <w:rFonts w:ascii="Arial" w:hAnsi="Arial" w:cs="Arial"/>
+        </w:rPr>
+        <w:t xml:space="preserve"> con el fin de mejorar </w:t>
+      </w:r>
+      <w:r>
+        <w:rPr>
+          <w:rFonts w:ascii="Arial" w:hAnsi="Arial" w:cs="Arial"/>
+        </w:rPr>
+        <w:t>la calidad del código.</w:t>
+      </w:r>
+    </w:p>
+    <w:p>
+      <w:pPr>
+        <w:pStyle w:val="Default"/>
+        <w:rPr>
+          <w:rFonts w:ascii="Arial" w:hAnsi="Arial" w:cs="Arial"/>
+        </w:rPr>
+      </w:pPr>
+      <w:r>
+        <w:rPr>
+          <w:rFonts w:ascii="Arial" w:hAnsi="Arial" w:cs="Arial"/>
+        </w:rPr>
+        <w:t xml:space="preserve">Las pruebas fueron implementadas tanto como para que fallen como para que no falle el sistema y se buscaron generar todos los casos bordes del sistema. </w:t>
+      </w:r>
+    </w:p>
+    <w:p>
+      <w:pPr>
+        <w:pStyle w:val="Default"/>
+        <w:rPr>
+          <w:rFonts w:ascii="Arial" w:hAnsi="Arial" w:cs="Arial"/>
+        </w:rPr>
+      </w:pPr>
+      <w:r>
+        <w:rPr>
+          <w:rFonts w:ascii="Arial" w:hAnsi="Arial" w:cs="Arial"/>
+        </w:rPr>
+        <w:t xml:space="preserve">Dentro de las pruebas se probaron también </w:t>
+      </w:r>
+      <w:r>
+        <w:rPr>
+          <w:rFonts w:ascii="Arial" w:hAnsi="Arial" w:cs="Arial"/>
+        </w:rPr>
+        <w:t xml:space="preserve">las excepciones del sistema de la </w:t>
+      </w:r>
+      <w:proofErr w:type="spellStart"/>
+      <w:r>
+        <w:rPr>
+          <w:rFonts w:ascii="Arial" w:hAnsi="Arial" w:cs="Arial"/>
+        </w:rPr>
+        <w:t>BusinessLogic</w:t>
+      </w:r>
+      <w:proofErr w:type="spellEnd"/>
+      <w:r>
+        <w:rPr>
+          <w:rFonts w:ascii="Arial" w:hAnsi="Arial" w:cs="Arial"/>
+        </w:rPr>
+        <w:t>.</w:t>
+      </w:r>
+    </w:p>
+    <w:p>
+      <w:pPr>
+        <w:rPr>
+          <w:rFonts w:ascii="Arial" w:hAnsi="Arial" w:cs="Arial"/>
+          <w:sz w:val="24"/>
+          <w:szCs w:val="24"/>
+        </w:rPr>
+      </w:pPr>
+      <w:r>
+        <w:rPr>
+          <w:rFonts w:ascii="Arial" w:hAnsi="Arial" w:cs="Arial"/>
+          <w:sz w:val="24"/>
+          <w:szCs w:val="24"/>
+        </w:rPr>
+        <w:t>Cada prueba es independiente una de la otra.</w:t>
+      </w:r>
+    </w:p>
+    <w:p>
+      <w:pPr>
+        <w:pStyle w:val="Default"/>
+        <w:rPr>
+          <w:rFonts w:ascii="Arial" w:hAnsi="Arial" w:cs="Arial"/>
+        </w:rPr>
+      </w:pPr>
+      <w:r>
+        <w:rPr>
+          <w:rFonts w:ascii="Arial" w:hAnsi="Arial" w:cs="Arial"/>
+        </w:rPr>
+        <w:t>El desarrollo del software a partir de las pruebas unitarias nos ayudó a reducir el número de errores.</w:t>
+      </w:r>
+    </w:p>
+    <w:p>
+      <w:pPr>
+        <w:pStyle w:val="Heading2"/>
+        <w:rPr>
+          <w:rFonts w:ascii="Arial" w:hAnsi="Arial" w:cs="Arial"/>
+          <w:sz w:val="24"/>
+          <w:szCs w:val="24"/>
+        </w:rPr>
+      </w:pPr>
+      <w:bookmarkStart w:id="13" w:name="_Toc517332551"/>
+      <w:r>
+        <w:rPr>
+          <w:rFonts w:ascii="Arial" w:hAnsi="Arial" w:cs="Arial"/>
+          <w:sz w:val="24"/>
+          <w:szCs w:val="24"/>
+        </w:rPr>
+        <w:t>Evidencia de TDD</w:t>
+      </w:r>
+      <w:bookmarkEnd w:id="13"/>
+    </w:p>
+    <w:p>
+      <w:pPr>
+        <w:autoSpaceDE w:val="0"/>
+        <w:autoSpaceDN w:val="0"/>
+        <w:adjustRightInd w:val="0"/>
+        <w:spacing w:after="0" w:line="240" w:lineRule="auto"/>
+        <w:rPr>
+          <w:rFonts w:ascii="Arial" w:hAnsi="Arial" w:cs="Arial"/>
+          <w:sz w:val="24"/>
+          <w:szCs w:val="24"/>
+        </w:rPr>
+      </w:pPr>
+      <w:r>
+        <w:rPr>
+          <w:rFonts w:ascii="Arial" w:hAnsi="Arial" w:cs="Arial"/>
+          <w:sz w:val="24"/>
+          <w:szCs w:val="24"/>
+        </w:rPr>
+        <w:t>En el repositorio se puede ver la evidencia del uso de TDD. Se ven los pasos que</w:t>
+      </w:r>
+    </w:p>
+    <w:p>
+      <w:pPr>
+        <w:autoSpaceDE w:val="0"/>
+        <w:autoSpaceDN w:val="0"/>
+        <w:adjustRightInd w:val="0"/>
+        <w:spacing w:after="0" w:line="240" w:lineRule="auto"/>
+        <w:rPr>
+          <w:rFonts w:ascii="Arial" w:hAnsi="Arial" w:cs="Arial"/>
+          <w:sz w:val="24"/>
+          <w:szCs w:val="24"/>
+        </w:rPr>
+      </w:pPr>
+      <w:r>
+        <w:rPr>
+          <w:rFonts w:ascii="Arial" w:hAnsi="Arial" w:cs="Arial"/>
+          <w:sz w:val="24"/>
+          <w:szCs w:val="24"/>
+        </w:rPr>
+        <w:t>Utilizamos mencionados anteriormente agrupados en 3 etapas distintas:</w:t>
+      </w:r>
+    </w:p>
+    <w:p>
+      <w:pPr>
+        <w:pStyle w:val="ListParagraph"/>
+        <w:numPr>
+          <w:ilvl w:val="0"/>
+          <w:numId w:val="2"/>
+        </w:numPr>
+        <w:autoSpaceDE w:val="0"/>
+        <w:autoSpaceDN w:val="0"/>
+        <w:adjustRightInd w:val="0"/>
+        <w:spacing w:after="0" w:line="240" w:lineRule="auto"/>
+        <w:rPr>
+          <w:rFonts w:ascii="Arial" w:hAnsi="Arial" w:cs="Arial"/>
+          <w:sz w:val="24"/>
+          <w:szCs w:val="24"/>
+        </w:rPr>
+      </w:pPr>
+      <w:r>
+        <w:rPr>
+          <w:rFonts w:ascii="Arial" w:hAnsi="Arial" w:cs="Arial"/>
+          <w:sz w:val="24"/>
+          <w:szCs w:val="24"/>
+        </w:rPr>
+        <w:t xml:space="preserve">Paso Red: Creamos la </w:t>
+      </w:r>
+      <w:proofErr w:type="gramStart"/>
+      <w:r>
+        <w:rPr>
+          <w:rFonts w:ascii="Arial" w:hAnsi="Arial" w:cs="Arial"/>
+          <w:sz w:val="24"/>
+          <w:szCs w:val="24"/>
+        </w:rPr>
+        <w:t>prueba</w:t>
+      </w:r>
+      <w:proofErr w:type="gramEnd"/>
+      <w:r>
+        <w:rPr>
+          <w:rFonts w:ascii="Arial" w:hAnsi="Arial" w:cs="Arial"/>
+          <w:sz w:val="24"/>
+          <w:szCs w:val="24"/>
+        </w:rPr>
+        <w:t xml:space="preserve"> aunque no compile.</w:t>
+      </w:r>
+    </w:p>
+    <w:p>
+      <w:pPr>
+        <w:pStyle w:val="ListParagraph"/>
+        <w:numPr>
+          <w:ilvl w:val="0"/>
+          <w:numId w:val="2"/>
+        </w:numPr>
+        <w:autoSpaceDE w:val="0"/>
+        <w:autoSpaceDN w:val="0"/>
+        <w:adjustRightInd w:val="0"/>
+        <w:spacing w:after="0" w:line="240" w:lineRule="auto"/>
+        <w:rPr>
+          <w:rFonts w:ascii="Arial" w:hAnsi="Arial" w:cs="Arial"/>
+          <w:sz w:val="24"/>
+          <w:szCs w:val="24"/>
+        </w:rPr>
+      </w:pPr>
+      <w:r>
+        <w:rPr>
+          <w:rFonts w:ascii="Arial" w:hAnsi="Arial" w:cs="Arial"/>
+          <w:sz w:val="24"/>
+          <w:szCs w:val="24"/>
+        </w:rPr>
+        <w:t>Paso Green: Implementamos lo mínimo necesario para que la prueba compile (en caso de que no lo haga) y luego para que pase.</w:t>
+      </w:r>
+    </w:p>
+    <w:p>
+      <w:pPr>
+        <w:pStyle w:val="ListParagraph"/>
+        <w:numPr>
+          <w:ilvl w:val="0"/>
+          <w:numId w:val="2"/>
+        </w:numPr>
+        <w:autoSpaceDE w:val="0"/>
+        <w:autoSpaceDN w:val="0"/>
+        <w:adjustRightInd w:val="0"/>
+        <w:spacing w:after="0" w:line="240" w:lineRule="auto"/>
+        <w:rPr>
+          <w:rFonts w:ascii="Arial" w:hAnsi="Arial" w:cs="Arial"/>
+          <w:sz w:val="24"/>
+          <w:szCs w:val="24"/>
+        </w:rPr>
+      </w:pPr>
+      <w:proofErr w:type="spellStart"/>
+      <w:r>
+        <w:rPr>
+          <w:rFonts w:ascii="Arial" w:hAnsi="Arial" w:cs="Arial"/>
+          <w:sz w:val="24"/>
+          <w:szCs w:val="24"/>
+        </w:rPr>
+        <w:t>Refactor</w:t>
+      </w:r>
+      <w:proofErr w:type="spellEnd"/>
+      <w:r>
+        <w:rPr>
+          <w:rFonts w:ascii="Arial" w:hAnsi="Arial" w:cs="Arial"/>
+          <w:sz w:val="24"/>
+          <w:szCs w:val="24"/>
+        </w:rPr>
+        <w:t xml:space="preserve">: Modificamos el código implementado en los pasos anteriores sin modificar el comportamiento del mismo aplicando las técnicas mencionadas en </w:t>
+      </w:r>
+      <w:r>
+        <w:rPr>
+          <w:rFonts w:ascii="Arial" w:eastAsia="TimesNewRomanPSMT" w:hAnsi="Arial" w:cs="Arial"/>
+          <w:sz w:val="24"/>
+          <w:szCs w:val="24"/>
+        </w:rPr>
+        <w:t>el Sector de “</w:t>
+      </w:r>
+      <w:proofErr w:type="spellStart"/>
+      <w:r>
+        <w:rPr>
+          <w:rFonts w:ascii="Arial" w:eastAsia="TimesNewRomanPSMT" w:hAnsi="Arial" w:cs="Arial"/>
+          <w:sz w:val="24"/>
+          <w:szCs w:val="24"/>
+        </w:rPr>
+        <w:t>Clean</w:t>
+      </w:r>
+      <w:proofErr w:type="spellEnd"/>
+      <w:r>
+        <w:rPr>
+          <w:rFonts w:ascii="Arial" w:eastAsia="TimesNewRomanPSMT" w:hAnsi="Arial" w:cs="Arial"/>
+          <w:sz w:val="24"/>
+          <w:szCs w:val="24"/>
+        </w:rPr>
+        <w:t xml:space="preserve"> </w:t>
+      </w:r>
+      <w:proofErr w:type="spellStart"/>
+      <w:r>
+        <w:rPr>
+          <w:rFonts w:ascii="Arial" w:eastAsia="TimesNewRomanPSMT" w:hAnsi="Arial" w:cs="Arial"/>
+          <w:sz w:val="24"/>
+          <w:szCs w:val="24"/>
+        </w:rPr>
+        <w:t>Code</w:t>
+      </w:r>
+      <w:proofErr w:type="spellEnd"/>
+      <w:r>
+        <w:rPr>
+          <w:rFonts w:ascii="Arial" w:eastAsia="TimesNewRomanPSMT" w:hAnsi="Arial" w:cs="Arial"/>
+          <w:sz w:val="24"/>
+          <w:szCs w:val="24"/>
+        </w:rPr>
+        <w:t>”.</w:t>
+      </w:r>
+    </w:p>
+    <w:p>
+      <w:pPr>
+        <w:autoSpaceDE w:val="0"/>
+        <w:autoSpaceDN w:val="0"/>
+        <w:adjustRightInd w:val="0"/>
+        <w:spacing w:after="0" w:line="240" w:lineRule="auto"/>
+        <w:ind w:left="360"/>
+        <w:rPr>
+          <w:rFonts w:ascii="Arial" w:hAnsi="Arial" w:cs="Arial"/>
+          <w:sz w:val="24"/>
+          <w:szCs w:val="24"/>
+        </w:rPr>
+      </w:pPr>
+    </w:p>
+    <w:p>
+      <w:pPr>
+        <w:rPr>
+          <w:rFonts w:ascii="Arial" w:hAnsi="Arial" w:cs="Arial"/>
+          <w:sz w:val="24"/>
+          <w:szCs w:val="24"/>
+        </w:rPr>
+      </w:pPr>
+      <w:r>
+        <w:rPr>
+          <w:rFonts w:ascii="Arial" w:hAnsi="Arial" w:cs="Arial"/>
+          <w:noProof/>
+          <w:sz w:val="24"/>
+          <w:szCs w:val="24"/>
+          <w:lang w:eastAsia="es-UY"/>
+        </w:rPr>
+        <w:drawing>
+          <wp:inline distT="0" distB="0" distL="0" distR="0" wp14:anchorId="0C28488F" wp14:editId="7C08027F">
+            <wp:extent cx="4857750" cy="2162175"/>
+            <wp:effectExtent l="0" t="0" r="0" b="9525"/>
+            <wp:docPr id="8" name="Picture 8"/>
+            <wp:cNvGraphicFramePr>
+              <a:graphicFrameLocks xmlns:a="http://schemas.openxmlformats.org/drawingml/2006/main" noChangeAspect="1"/>
+            </wp:cNvGraphicFramePr>
+            <a:graphic xmlns:a="http://schemas.openxmlformats.org/drawingml/2006/main">
+              <a:graphicData uri="http://schemas.openxmlformats.org/drawingml/2006/picture">
+                <pic:pic xmlns:pic="http://schemas.openxmlformats.org/drawingml/2006/picture">
+                  <pic:nvPicPr>
+                    <pic:cNvPr id="1" name=""/>
+                    <pic:cNvPicPr/>
+                  </pic:nvPicPr>
+                  <pic:blipFill>
+                    <a:blip r:embed="rId27"/>
+                    <a:stretch>
+                      <a:fillRect/>
+                    </a:stretch>
+                  </pic:blipFill>
+                  <pic:spPr>
+                    <a:xfrm>
+                      <a:off x="0" y="0"/>
                       <a:ext cx="4857750" cy="2162175"/>
                     </a:xfrm>
                     <a:prstGeom prst="rect">
@@ -9169,7 +9888,7 @@
                     </pic:cNvPicPr>
                   </pic:nvPicPr>
                   <pic:blipFill>
-                    <a:blip r:embed="rId26">
+                    <a:blip r:embed="rId28">
                       <a:extLst>
                         <a:ext uri="{28A0092B-C50C-407E-A947-70E740481C1C}">
                           <a14:useLocalDpi xmlns:a14="http://schemas.microsoft.com/office/drawing/2010/main" val="0"/>
@@ -9347,7 +10066,7 @@
                     </pic:cNvPicPr>
                   </pic:nvPicPr>
                   <pic:blipFill>
-                    <a:blip r:embed="rId27">
+                    <a:blip r:embed="rId29">
                       <a:extLst>
                         <a:ext uri="{28A0092B-C50C-407E-A947-70E740481C1C}">
                           <a14:useLocalDpi xmlns:a14="http://schemas.microsoft.com/office/drawing/2010/main" val="0"/>
@@ -10144,7 +10863,7 @@
                     <pic:cNvPicPr/>
                   </pic:nvPicPr>
                   <pic:blipFill>
-                    <a:blip r:embed="rId28"/>
+                    <a:blip r:embed="rId30"/>
                     <a:stretch>
                       <a:fillRect/>
                     </a:stretch>
@@ -10184,59 +10903,25 @@
     </w:p>
     <w:p>
       <w:pPr>
-        <w:rPr>
-          <w:rFonts w:ascii="Arial" w:hAnsi="Arial" w:cs="Arial"/>
-          <w:sz w:val="24"/>
-          <w:szCs w:val="24"/>
-        </w:rPr>
-      </w:pPr>
-      <w:r>
-        <w:rPr>
-          <w:rFonts w:ascii="Arial" w:hAnsi="Arial" w:cs="Arial"/>
-          <w:sz w:val="24"/>
-          <w:szCs w:val="24"/>
-        </w:rPr>
+        <w:pStyle w:val="Heading1"/>
+      </w:pPr>
+      <w:r>
         <w:lastRenderedPageBreak/>
         <w:t>Manual</w:t>
       </w:r>
       <w:r>
-        <w:rPr>
-          <w:rFonts w:ascii="Arial" w:hAnsi="Arial" w:cs="Arial"/>
-          <w:sz w:val="24"/>
-          <w:szCs w:val="24"/>
-        </w:rPr>
-        <w:t xml:space="preserve"> </w:t>
-      </w:r>
-      <w:r>
-        <w:rPr>
-          <w:rFonts w:ascii="Arial" w:hAnsi="Arial" w:cs="Arial"/>
-          <w:sz w:val="24"/>
-          <w:szCs w:val="24"/>
-        </w:rPr>
+        <w:t xml:space="preserve"> </w:t>
+      </w:r>
+      <w:r>
         <w:t>de</w:t>
       </w:r>
       <w:r>
-        <w:rPr>
-          <w:rFonts w:ascii="Arial" w:hAnsi="Arial" w:cs="Arial"/>
-          <w:sz w:val="24"/>
-          <w:szCs w:val="24"/>
-        </w:rPr>
-        <w:t xml:space="preserve"> </w:t>
-      </w:r>
-      <w:r>
-        <w:rPr>
-          <w:rFonts w:ascii="Arial" w:hAnsi="Arial" w:cs="Arial"/>
-          <w:sz w:val="24"/>
-          <w:szCs w:val="24"/>
-        </w:rPr>
+        <w:t xml:space="preserve"> </w:t>
+      </w:r>
+      <w:r>
         <w:t>Instalación</w:t>
       </w:r>
       <w:r>
-        <w:rPr>
-          <w:rFonts w:ascii="Arial" w:hAnsi="Arial" w:cs="Arial"/>
-          <w:sz w:val="24"/>
-          <w:szCs w:val="24"/>
-        </w:rPr>
         <w:tab/>
       </w:r>
     </w:p>
@@ -12540,7 +13225,14 @@
           <w:sz w:val="24"/>
           <w:szCs w:val="24"/>
         </w:rPr>
-        <w:tab/>
+        <w:t xml:space="preserve"> </w:t>
+      </w:r>
+      <w:r>
+        <w:rPr>
+          <w:rFonts w:ascii="Arial" w:hAnsi="Arial" w:cs="Arial"/>
+          <w:sz w:val="24"/>
+          <w:szCs w:val="24"/>
+        </w:rPr>
         <w:t>nuevo</w:t>
       </w:r>
       <w:r>
@@ -12549,7 +13241,14 @@
           <w:sz w:val="24"/>
           <w:szCs w:val="24"/>
         </w:rPr>
-        <w:tab/>
+        <w:t xml:space="preserve"> </w:t>
+      </w:r>
+      <w:r>
+        <w:rPr>
+          <w:rFonts w:ascii="Arial" w:hAnsi="Arial" w:cs="Arial"/>
+          <w:sz w:val="24"/>
+          <w:szCs w:val="24"/>
+        </w:rPr>
         <w:t>sitio</w:t>
       </w:r>
       <w:r>
@@ -12670,7 +13369,14 @@
           <w:sz w:val="24"/>
           <w:szCs w:val="24"/>
         </w:rPr>
-        <w:tab/>
+        <w:t xml:space="preserve"> </w:t>
+      </w:r>
+      <w:r>
+        <w:rPr>
+          <w:rFonts w:ascii="Arial" w:hAnsi="Arial" w:cs="Arial"/>
+          <w:sz w:val="24"/>
+          <w:szCs w:val="24"/>
+        </w:rPr>
         <w:t>son</w:t>
       </w:r>
       <w:r>
@@ -15090,16 +15796,14 @@
         </w:rPr>
         <w:t xml:space="preserve"> </w:t>
       </w:r>
-      <w:proofErr w:type="spellStart"/>
-      <w:r>
-        <w:rPr>
-          <w:rFonts w:ascii="Arial" w:hAnsi="Arial" w:cs="Arial"/>
-          <w:sz w:val="24"/>
-          <w:szCs w:val="24"/>
-        </w:rPr>
-        <w:t>ip</w:t>
-      </w:r>
-      <w:proofErr w:type="spellEnd"/>
+      <w:r>
+        <w:rPr>
+          <w:rFonts w:ascii="Arial" w:hAnsi="Arial" w:cs="Arial"/>
+          <w:sz w:val="24"/>
+          <w:szCs w:val="24"/>
+        </w:rPr>
+        <w:t>IP</w:t>
+      </w:r>
       <w:r>
         <w:rPr>
           <w:rFonts w:ascii="Arial" w:hAnsi="Arial" w:cs="Arial"/>
@@ -15196,40 +15900,6 @@
         </w:rPr>
         <w:t>publicado</w:t>
       </w:r>
-      <w:r>
-        <w:rPr>
-          <w:rFonts w:ascii="Arial" w:hAnsi="Arial" w:cs="Arial"/>
-          <w:sz w:val="24"/>
-          <w:szCs w:val="24"/>
-        </w:rPr>
-        <w:t xml:space="preserve"> </w:t>
-      </w:r>
-      <w:r>
-        <w:rPr>
-          <w:rFonts w:ascii="Arial" w:hAnsi="Arial" w:cs="Arial"/>
-          <w:sz w:val="24"/>
-          <w:szCs w:val="24"/>
-        </w:rPr>
-        <w:t>y</w:t>
-      </w:r>
-      <w:r>
-        <w:rPr>
-          <w:rFonts w:ascii="Arial" w:hAnsi="Arial" w:cs="Arial"/>
-          <w:sz w:val="24"/>
-          <w:szCs w:val="24"/>
-        </w:rPr>
-        <w:t xml:space="preserve"> </w:t>
-      </w:r>
-      <w:proofErr w:type="spellStart"/>
-      <w:r>
-        <w:rPr>
-          <w:rFonts w:ascii="Arial" w:hAnsi="Arial" w:cs="Arial"/>
-          <w:sz w:val="24"/>
-          <w:szCs w:val="24"/>
-        </w:rPr>
-        <w:t>el</w:t>
-      </w:r>
-      <w:proofErr w:type="spellEnd"/>
       <w:r>
         <w:rPr>
           <w:rFonts w:ascii="Arial" w:hAnsi="Arial" w:cs="Arial"/>
@@ -15892,12 +16562,20 @@
           <w:sz w:val="24"/>
           <w:szCs w:val="24"/>
         </w:rPr>
-        <w:t>TodoPagos</w:t>
-      </w:r>
-      <w:proofErr w:type="spellEnd"/>
+        <w:t>DocumentsManager</w:t>
+      </w:r>
+      <w:proofErr w:type="spellEnd"/>
+      <w:r>
+        <w:rPr>
+          <w:rFonts w:ascii="Arial" w:hAnsi="Arial" w:cs="Arial"/>
+          <w:sz w:val="24"/>
+          <w:szCs w:val="24"/>
+        </w:rPr>
+        <w:t>”</w:t>
+      </w:r>
     </w:p>
     <w:sectPr>
-      <w:footerReference w:type="default" r:id="rId29"/>
+      <w:footerReference w:type="default" r:id="rId31"/>
       <w:pgSz w:w="11906" w:h="16838"/>
       <w:pgMar w:top="1417" w:right="1701" w:bottom="1417" w:left="1701" w:header="708" w:footer="708" w:gutter="0"/>
       <w:cols w:space="708"/>
@@ -18100,7 +18778,7 @@
 </file>
 
 <file path=customXml/itemProps1.xml><?xml version="1.0" encoding="utf-8"?>
-<ds:datastoreItem xmlns:ds="http://schemas.openxmlformats.org/officeDocument/2006/customXml" ds:itemID="{1ABC59C1-4CAE-4232-8C8D-0E80F35AC4C6}">
+<ds:datastoreItem xmlns:ds="http://schemas.openxmlformats.org/officeDocument/2006/customXml" ds:itemID="{00A1E35B-CBBE-425A-BAFD-36BD81198045}">
   <ds:schemaRefs>
     <ds:schemaRef ds:uri="http://schemas.openxmlformats.org/officeDocument/2006/bibliography"/>
   </ds:schemaRefs>

</xml_diff>

<commit_message>
Se agreaga el uml del dominio a la doc
</commit_message>
<xml_diff>
--- a/DocumentationArchives/Obligatorio 1 Diseño 2.docx
+++ b/DocumentationArchives/Obligatorio 1 Diseño 2.docx
@@ -1836,16 +1836,20 @@
     </w:p>
     <w:p>
       <w:pPr>
-        <w:autoSpaceDE w:val="0"/>
-        <w:autoSpaceDN w:val="0"/>
-        <w:adjustRightInd w:val="0"/>
-        <w:spacing w:after="0" w:line="240" w:lineRule="auto"/>
-        <w:rPr>
-          <w:rFonts w:ascii="Arial" w:hAnsi="Arial" w:cs="Arial"/>
-          <w:sz w:val="24"/>
-          <w:szCs w:val="24"/>
-        </w:rPr>
-      </w:pPr>
+        <w:rPr>
+          <w:rFonts w:ascii="Arial" w:hAnsi="Arial" w:cs="Arial"/>
+          <w:sz w:val="24"/>
+          <w:szCs w:val="24"/>
+        </w:rPr>
+      </w:pPr>
+      <w:r>
+        <w:rPr>
+          <w:rFonts w:ascii="Arial" w:hAnsi="Arial" w:cs="Arial"/>
+          <w:sz w:val="24"/>
+          <w:szCs w:val="24"/>
+        </w:rPr>
+        <w:br w:type="page"/>
+      </w:r>
     </w:p>
     <w:p>
       <w:pPr>
@@ -1879,88 +1883,41 @@
       <w:r>
         <w:rPr>
           <w:rFonts w:ascii="Arial" w:hAnsi="Arial" w:cs="Arial"/>
+          <w:sz w:val="24"/>
+          <w:szCs w:val="24"/>
+        </w:rPr>
+        <w:t xml:space="preserve">Se buscó realizar una buena extracción de del problema de tal manera que pueda ser fácil de Extender, principalmente en el caso que se quisiera añadir más Atributos al Estilo que bastaría con solo realizar una clase que herede de </w:t>
+      </w:r>
+      <w:proofErr w:type="spellStart"/>
+      <w:r>
+        <w:rPr>
+          <w:rFonts w:ascii="Arial" w:hAnsi="Arial" w:cs="Arial"/>
+          <w:sz w:val="24"/>
+          <w:szCs w:val="24"/>
+        </w:rPr>
+        <w:t>StyleAttribute</w:t>
+      </w:r>
+      <w:proofErr w:type="spellEnd"/>
+      <w:r>
+        <w:rPr>
+          <w:rFonts w:ascii="Arial" w:hAnsi="Arial" w:cs="Arial"/>
+          <w:sz w:val="24"/>
+          <w:szCs w:val="24"/>
+        </w:rPr>
+        <w:t xml:space="preserve"> y luego adapte su comportamiento de acuerdo a lo que sea necesario.</w:t>
+      </w:r>
+      <w:r>
+        <w:rPr>
+          <w:rFonts w:ascii="Arial" w:hAnsi="Arial" w:cs="Arial"/>
           <w:noProof/>
           <w:sz w:val="24"/>
           <w:szCs w:val="24"/>
-          <w:lang w:eastAsia="es-UY"/>
         </w:rPr>
         <w:drawing>
-          <wp:anchor distT="0" distB="0" distL="114300" distR="114300" simplePos="0" relativeHeight="251661312" behindDoc="1" locked="0" layoutInCell="1" allowOverlap="1" wp14:anchorId="1DA094F7" wp14:editId="347F803A">
-            <wp:simplePos x="0" y="0"/>
-            <wp:positionH relativeFrom="margin">
-              <wp:posOffset>-722776</wp:posOffset>
-            </wp:positionH>
-            <wp:positionV relativeFrom="paragraph">
-              <wp:posOffset>976923</wp:posOffset>
-            </wp:positionV>
-            <wp:extent cx="6943761" cy="6221662"/>
+          <wp:inline distT="0" distB="0" distL="0" distR="0">
+            <wp:extent cx="6333193" cy="5091546"/>
             <wp:effectExtent l="0" t="0" r="0" b="0"/>
-            <wp:wrapTight wrapText="bothSides">
-              <wp:wrapPolygon edited="0">
-                <wp:start x="3496" y="0"/>
-                <wp:lineTo x="3437" y="1124"/>
-                <wp:lineTo x="711" y="1654"/>
-                <wp:lineTo x="0" y="1852"/>
-                <wp:lineTo x="0" y="3572"/>
-                <wp:lineTo x="1185" y="4299"/>
-                <wp:lineTo x="711" y="4365"/>
-                <wp:lineTo x="593" y="4498"/>
-                <wp:lineTo x="593" y="5490"/>
-                <wp:lineTo x="2252" y="6416"/>
-                <wp:lineTo x="2489" y="6416"/>
-                <wp:lineTo x="2963" y="7474"/>
-                <wp:lineTo x="1956" y="7871"/>
-                <wp:lineTo x="1837" y="8003"/>
-                <wp:lineTo x="1778" y="13162"/>
-                <wp:lineTo x="2193" y="13824"/>
-                <wp:lineTo x="2430" y="13824"/>
-                <wp:lineTo x="889" y="14221"/>
-                <wp:lineTo x="770" y="14353"/>
-                <wp:lineTo x="770" y="15279"/>
-                <wp:lineTo x="2548" y="15940"/>
-                <wp:lineTo x="3556" y="15940"/>
-                <wp:lineTo x="3556" y="17726"/>
-                <wp:lineTo x="4444" y="18057"/>
-                <wp:lineTo x="6281" y="18057"/>
-                <wp:lineTo x="6281" y="19909"/>
-                <wp:lineTo x="9363" y="20174"/>
-                <wp:lineTo x="17244" y="20174"/>
-                <wp:lineTo x="17244" y="20637"/>
-                <wp:lineTo x="17363" y="21166"/>
-                <wp:lineTo x="17422" y="21298"/>
-                <wp:lineTo x="20207" y="21298"/>
-                <wp:lineTo x="20326" y="20174"/>
-                <wp:lineTo x="20681" y="19248"/>
-                <wp:lineTo x="20800" y="16933"/>
-                <wp:lineTo x="17304" y="15940"/>
-                <wp:lineTo x="21037" y="15940"/>
-                <wp:lineTo x="21393" y="15874"/>
-                <wp:lineTo x="21393" y="13162"/>
-                <wp:lineTo x="20681" y="12964"/>
-                <wp:lineTo x="19081" y="12766"/>
-                <wp:lineTo x="20089" y="12435"/>
-                <wp:lineTo x="19970" y="9591"/>
-                <wp:lineTo x="18667" y="8532"/>
-                <wp:lineTo x="18963" y="8532"/>
-                <wp:lineTo x="20207" y="7673"/>
-                <wp:lineTo x="20326" y="6614"/>
-                <wp:lineTo x="19911" y="6548"/>
-                <wp:lineTo x="16119" y="6416"/>
-                <wp:lineTo x="17244" y="5424"/>
-                <wp:lineTo x="17363" y="3506"/>
-                <wp:lineTo x="16711" y="3439"/>
-                <wp:lineTo x="11556" y="3241"/>
-                <wp:lineTo x="11615" y="2844"/>
-                <wp:lineTo x="11378" y="2183"/>
-                <wp:lineTo x="11141" y="2183"/>
-                <wp:lineTo x="10133" y="1124"/>
-                <wp:lineTo x="10252" y="463"/>
-                <wp:lineTo x="9541" y="265"/>
-                <wp:lineTo x="6222" y="0"/>
-                <wp:lineTo x="3496" y="0"/>
-              </wp:wrapPolygon>
-            </wp:wrapTight>
-            <wp:docPr id="4" name="Picture 4" descr="C:\Users\Fede\Desktop\umlescritorio.png"/>
+            <wp:docPr id="32" name="Picture 32"/>
             <wp:cNvGraphicFramePr>
               <a:graphicFrameLocks xmlns:a="http://schemas.openxmlformats.org/drawingml/2006/main" noChangeAspect="1"/>
             </wp:cNvGraphicFramePr>
@@ -1968,13 +1925,13 @@
               <a:graphicData uri="http://schemas.openxmlformats.org/drawingml/2006/picture">
                 <pic:pic xmlns:pic="http://schemas.openxmlformats.org/drawingml/2006/picture">
                   <pic:nvPicPr>
-                    <pic:cNvPr id="0" name="Picture 1" descr="C:\Users\Fede\Desktop\umlescritorio.png"/>
+                    <pic:cNvPr id="0" name="Picture 19"/>
                     <pic:cNvPicPr>
                       <a:picLocks noChangeAspect="1" noChangeArrowheads="1"/>
                     </pic:cNvPicPr>
                   </pic:nvPicPr>
                   <pic:blipFill>
-                    <a:blip r:embed="rId9" cstate="print">
+                    <a:blip r:embed="rId9">
                       <a:extLst>
                         <a:ext uri="{28A0092B-C50C-407E-A947-70E740481C1C}">
                           <a14:useLocalDpi xmlns:a14="http://schemas.microsoft.com/office/drawing/2010/main" val="0"/>
@@ -1989,7 +1946,7 @@
                   <pic:spPr bwMode="auto">
                     <a:xfrm>
                       <a:off x="0" y="0"/>
-                      <a:ext cx="6943761" cy="6221662"/>
+                      <a:ext cx="6353252" cy="5107672"/>
                     </a:xfrm>
                     <a:prstGeom prst="rect">
                       <a:avLst/>
@@ -2002,7 +1959,7 @@
                 </pic:pic>
               </a:graphicData>
             </a:graphic>
-          </wp:anchor>
+          </wp:inline>
         </w:drawing>
       </w:r>
       <w:r>
@@ -2011,34 +1968,10 @@
           <w:sz w:val="24"/>
           <w:szCs w:val="24"/>
         </w:rPr>
-        <w:t xml:space="preserve">Se buscó realizar una buena extracción de del problema de tal manera que pueda ser fácil de Extender, principalmente en el caso que se quisiera añadir más Atributos al Estilo que bastaría con solo realizar una clase que herede de </w:t>
-      </w:r>
-      <w:proofErr w:type="spellStart"/>
-      <w:r>
-        <w:rPr>
-          <w:rFonts w:ascii="Arial" w:hAnsi="Arial" w:cs="Arial"/>
-          <w:sz w:val="24"/>
-          <w:szCs w:val="24"/>
-        </w:rPr>
-        <w:t>StyleAttribute</w:t>
-      </w:r>
-      <w:proofErr w:type="spellEnd"/>
-      <w:r>
-        <w:rPr>
-          <w:rFonts w:ascii="Arial" w:hAnsi="Arial" w:cs="Arial"/>
-          <w:sz w:val="24"/>
-          <w:szCs w:val="24"/>
-        </w:rPr>
-        <w:t xml:space="preserve"> y luego adapte su comportamiento de acuerdo a lo que sea necesario.</w:t>
-      </w:r>
-      <w:r>
-        <w:rPr>
-          <w:rFonts w:ascii="Arial" w:hAnsi="Arial" w:cs="Arial"/>
-          <w:sz w:val="24"/>
-          <w:szCs w:val="24"/>
-        </w:rPr>
         <w:br w:type="page"/>
       </w:r>
+      <w:bookmarkStart w:id="3" w:name="_GoBack"/>
+      <w:bookmarkEnd w:id="3"/>
     </w:p>
     <w:p>
       <w:pPr>
@@ -2049,7 +1982,7 @@
           <w:szCs w:val="24"/>
         </w:rPr>
       </w:pPr>
-      <w:bookmarkStart w:id="3" w:name="_Toc517332542"/>
+      <w:bookmarkStart w:id="4" w:name="_Toc517332542"/>
       <w:r>
         <w:rPr>
           <w:rFonts w:ascii="Arial" w:hAnsi="Arial" w:cs="Arial"/>
@@ -2059,7 +1992,7 @@
         <w:lastRenderedPageBreak/>
         <w:t>Capas Lógicas</w:t>
       </w:r>
-      <w:bookmarkEnd w:id="3"/>
+      <w:bookmarkEnd w:id="4"/>
     </w:p>
     <w:p>
       <w:pPr>
@@ -2709,7 +2642,7 @@
           <w:szCs w:val="24"/>
         </w:rPr>
       </w:pPr>
-      <w:bookmarkStart w:id="4" w:name="_Toc517332543"/>
+      <w:bookmarkStart w:id="5" w:name="_Toc517332543"/>
       <w:r>
         <w:rPr>
           <w:rFonts w:ascii="Arial" w:hAnsi="Arial" w:cs="Arial"/>
@@ -2719,7 +2652,7 @@
         <w:lastRenderedPageBreak/>
         <w:t>Diagrama de Secuencia</w:t>
       </w:r>
-      <w:bookmarkEnd w:id="4"/>
+      <w:bookmarkEnd w:id="5"/>
     </w:p>
     <w:p>
       <w:pPr>
@@ -2938,7 +2871,7 @@
           <w:szCs w:val="24"/>
         </w:rPr>
       </w:pPr>
-      <w:bookmarkStart w:id="5" w:name="_Toc517332544"/>
+      <w:bookmarkStart w:id="6" w:name="_Toc517332544"/>
       <w:r>
         <w:rPr>
           <w:rFonts w:ascii="Arial" w:hAnsi="Arial" w:cs="Arial"/>
@@ -2947,7 +2880,7 @@
         </w:rPr>
         <w:t>Diagrama de entrega:</w:t>
       </w:r>
-      <w:bookmarkEnd w:id="5"/>
+      <w:bookmarkEnd w:id="6"/>
     </w:p>
     <w:p>
       <w:pPr>
@@ -3058,7 +2991,7 @@
           <w:szCs w:val="24"/>
         </w:rPr>
       </w:pPr>
-      <w:bookmarkStart w:id="6" w:name="_Toc517332545"/>
+      <w:bookmarkStart w:id="7" w:name="_Toc517332545"/>
       <w:r>
         <w:rPr>
           <w:rFonts w:ascii="Arial" w:hAnsi="Arial" w:cs="Arial"/>
@@ -3069,7 +3002,7 @@
         </w:rPr>
         <w:t>Diagrama de Componentes</w:t>
       </w:r>
-      <w:bookmarkEnd w:id="6"/>
+      <w:bookmarkEnd w:id="7"/>
     </w:p>
     <w:p>
       <w:pPr>
@@ -3158,7 +3091,7 @@
           <w:szCs w:val="24"/>
         </w:rPr>
       </w:pPr>
-      <w:bookmarkStart w:id="7" w:name="_Toc517332546"/>
+      <w:bookmarkStart w:id="8" w:name="_Toc517332546"/>
       <w:r>
         <w:rPr>
           <w:rFonts w:ascii="Arial" w:hAnsi="Arial" w:cs="Arial"/>
@@ -3167,7 +3100,7 @@
         </w:rPr>
         <w:t>Modelo de Tablas</w:t>
       </w:r>
-      <w:bookmarkEnd w:id="7"/>
+      <w:bookmarkEnd w:id="8"/>
     </w:p>
     <w:p>
       <w:pPr>
@@ -3365,7 +3298,7 @@
           <w:lang w:val="en-US"/>
         </w:rPr>
       </w:pPr>
-      <w:bookmarkStart w:id="8" w:name="_Toc517332547"/>
+      <w:bookmarkStart w:id="9" w:name="_Toc517332547"/>
       <w:r>
         <w:lastRenderedPageBreak/>
         <w:t xml:space="preserve">Decisiones de </w:t>
@@ -3380,7 +3313,7 @@
         </w:rPr>
         <w:t>ño</w:t>
       </w:r>
-      <w:bookmarkEnd w:id="8"/>
+      <w:bookmarkEnd w:id="9"/>
       <w:proofErr w:type="spellEnd"/>
     </w:p>
     <w:p>
@@ -7399,7 +7332,7 @@
           <w:szCs w:val="24"/>
         </w:rPr>
       </w:pPr>
-      <w:bookmarkStart w:id="9" w:name="_Toc517332548"/>
+      <w:bookmarkStart w:id="10" w:name="_Toc517332548"/>
       <w:r>
         <w:rPr>
           <w:rFonts w:ascii="Arial" w:hAnsi="Arial" w:cs="Arial"/>
@@ -7976,10 +7909,13 @@
         <w:t xml:space="preserve"> </w:t>
       </w:r>
       <w:r>
-        <w:t>Grafo de dependencias generado por NDepend</w:t>
-      </w:r>
-      <w:bookmarkStart w:id="10" w:name="_GoBack"/>
-      <w:bookmarkEnd w:id="10"/>
+        <w:t xml:space="preserve">Grafo de dependencias generado por </w:t>
+      </w:r>
+      <w:proofErr w:type="spellStart"/>
+      <w:r>
+        <w:t>NDepend</w:t>
+      </w:r>
+      <w:proofErr w:type="spellEnd"/>
       <w:r>
         <w:br w:type="page"/>
       </w:r>
@@ -8050,7 +7986,7 @@
         </w:rPr>
         <w:t xml:space="preserve"> y pruebas.</w:t>
       </w:r>
-      <w:bookmarkEnd w:id="9"/>
+      <w:bookmarkEnd w:id="10"/>
     </w:p>
     <w:p>
       <w:pPr>
@@ -18778,7 +18714,7 @@
 </file>
 
 <file path=customXml/itemProps1.xml><?xml version="1.0" encoding="utf-8"?>
-<ds:datastoreItem xmlns:ds="http://schemas.openxmlformats.org/officeDocument/2006/customXml" ds:itemID="{00A1E35B-CBBE-425A-BAFD-36BD81198045}">
+<ds:datastoreItem xmlns:ds="http://schemas.openxmlformats.org/officeDocument/2006/customXml" ds:itemID="{B2543E51-08D4-4D4F-BD72-933D7E66040A}">
   <ds:schemaRefs>
     <ds:schemaRef ds:uri="http://schemas.openxmlformats.org/officeDocument/2006/bibliography"/>
   </ds:schemaRefs>

</xml_diff>